<commit_message>
Phase 3 end project
</commit_message>
<xml_diff>
--- a/Phase 3 Final Project Assessment JMeter Postman RestAssured/Source code.docx
+++ b/Phase 3 Final Project Assessment JMeter Postman RestAssured/Source code.docx
@@ -25659,9 +25659,2639 @@
         <w:spacing w:before="0" w:beforeAutospacing="0" w:after="0" w:afterAutospacing="0"/>
         <w:rPr>
           <w:rFonts w:asciiTheme="minorHAnsi" w:hAnsiTheme="minorHAnsi" w:cstheme="minorHAnsi"/>
-          <w:color w:val="000000"/>
-        </w:rPr>
-      </w:pPr>
+          <w:b/>
+          <w:color w:val="000000"/>
+          <w:sz w:val="32"/>
+          <w:szCs w:val="32"/>
+        </w:rPr>
+      </w:pPr>
+      <w:r>
+        <w:rPr>
+          <w:rFonts w:asciiTheme="minorHAnsi" w:hAnsiTheme="minorHAnsi" w:cstheme="minorHAnsi"/>
+          <w:b/>
+          <w:color w:val="000000"/>
+          <w:sz w:val="32"/>
+          <w:szCs w:val="32"/>
+        </w:rPr>
+        <w:t>JMeter.</w:t>
+      </w:r>
+    </w:p>
+    <w:p>
+      <w:pPr>
+        <w:pStyle w:val="NormalWeb"/>
+        <w:spacing w:before="0" w:beforeAutospacing="0" w:after="0" w:afterAutospacing="0"/>
+        <w:rPr>
+          <w:rFonts w:asciiTheme="minorHAnsi" w:hAnsiTheme="minorHAnsi" w:cstheme="minorHAnsi"/>
+          <w:b/>
+          <w:color w:val="000000"/>
+        </w:rPr>
+      </w:pPr>
+      <w:r>
+        <w:rPr>
+          <w:rFonts w:asciiTheme="minorHAnsi" w:hAnsiTheme="minorHAnsi" w:cstheme="minorHAnsi"/>
+          <w:b/>
+          <w:color w:val="000000"/>
+        </w:rPr>
+        <w:t>Phase3.FinalProject.JMeter</w:t>
+      </w:r>
+    </w:p>
+    <w:p>
+      <w:pPr>
+        <w:pStyle w:val="NormalWeb"/>
+        <w:shd w:val="clear" w:color="auto" w:fill="FFFFFF"/>
+        <w:spacing w:after="0"/>
+        <w:rPr>
+          <w:rFonts w:asciiTheme="minorHAnsi" w:hAnsiTheme="minorHAnsi" w:cstheme="minorHAnsi"/>
+          <w:color w:val="000000"/>
+        </w:rPr>
+      </w:pPr>
+      <w:r>
+        <w:rPr>
+          <w:rFonts w:asciiTheme="minorHAnsi" w:hAnsiTheme="minorHAnsi" w:cstheme="minorHAnsi"/>
+          <w:color w:val="000000"/>
+        </w:rPr>
+        <w:t>&lt;?xml version="1.0" encoding="UTF-8"?&gt;</w:t>
+      </w:r>
+    </w:p>
+    <w:p>
+      <w:pPr>
+        <w:pStyle w:val="NormalWeb"/>
+        <w:shd w:val="clear" w:color="auto" w:fill="FFFFFF"/>
+        <w:spacing w:after="0"/>
+        <w:rPr>
+          <w:rFonts w:asciiTheme="minorHAnsi" w:hAnsiTheme="minorHAnsi" w:cstheme="minorHAnsi"/>
+          <w:color w:val="000000"/>
+        </w:rPr>
+      </w:pPr>
+      <w:r>
+        <w:rPr>
+          <w:rFonts w:asciiTheme="minorHAnsi" w:hAnsiTheme="minorHAnsi" w:cstheme="minorHAnsi"/>
+          <w:color w:val="000000"/>
+        </w:rPr>
+        <w:t>&lt;jmeterTestPlan version="1.2" properties="5.0" jmeter="5.6.2"&gt;</w:t>
+      </w:r>
+    </w:p>
+    <w:p>
+      <w:pPr>
+        <w:pStyle w:val="NormalWeb"/>
+        <w:shd w:val="clear" w:color="auto" w:fill="FFFFFF"/>
+        <w:spacing w:after="0"/>
+        <w:rPr>
+          <w:rFonts w:asciiTheme="minorHAnsi" w:hAnsiTheme="minorHAnsi" w:cstheme="minorHAnsi"/>
+          <w:color w:val="000000"/>
+        </w:rPr>
+      </w:pPr>
+      <w:r>
+        <w:rPr>
+          <w:rFonts w:asciiTheme="minorHAnsi" w:hAnsiTheme="minorHAnsi" w:cstheme="minorHAnsi"/>
+          <w:color w:val="000000"/>
+        </w:rPr>
+        <w:t xml:space="preserve">  &lt;hashTree&gt;</w:t>
+      </w:r>
+    </w:p>
+    <w:p>
+      <w:pPr>
+        <w:pStyle w:val="NormalWeb"/>
+        <w:shd w:val="clear" w:color="auto" w:fill="FFFFFF"/>
+        <w:spacing w:after="0"/>
+        <w:rPr>
+          <w:rFonts w:asciiTheme="minorHAnsi" w:hAnsiTheme="minorHAnsi" w:cstheme="minorHAnsi"/>
+          <w:color w:val="000000"/>
+        </w:rPr>
+      </w:pPr>
+      <w:r>
+        <w:rPr>
+          <w:rFonts w:asciiTheme="minorHAnsi" w:hAnsiTheme="minorHAnsi" w:cstheme="minorHAnsi"/>
+          <w:color w:val="000000"/>
+        </w:rPr>
+        <w:t xml:space="preserve">    &lt;TestPlan guiclass="TestPlanGui" testclass="TestPlan" testname="Test Plan" enabled="true"&gt;</w:t>
+      </w:r>
+    </w:p>
+    <w:p>
+      <w:pPr>
+        <w:pStyle w:val="NormalWeb"/>
+        <w:shd w:val="clear" w:color="auto" w:fill="FFFFFF"/>
+        <w:spacing w:after="0"/>
+        <w:rPr>
+          <w:rFonts w:asciiTheme="minorHAnsi" w:hAnsiTheme="minorHAnsi" w:cstheme="minorHAnsi"/>
+          <w:color w:val="000000"/>
+        </w:rPr>
+      </w:pPr>
+      <w:r>
+        <w:rPr>
+          <w:rFonts w:asciiTheme="minorHAnsi" w:hAnsiTheme="minorHAnsi" w:cstheme="minorHAnsi"/>
+          <w:color w:val="000000"/>
+        </w:rPr>
+        <w:t xml:space="preserve">      &lt;boolProp name="TestPlan.functional_mode"&gt;false&lt;/boolProp&gt;</w:t>
+      </w:r>
+    </w:p>
+    <w:p>
+      <w:pPr>
+        <w:pStyle w:val="NormalWeb"/>
+        <w:shd w:val="clear" w:color="auto" w:fill="FFFFFF"/>
+        <w:spacing w:after="0"/>
+        <w:rPr>
+          <w:rFonts w:asciiTheme="minorHAnsi" w:hAnsiTheme="minorHAnsi" w:cstheme="minorHAnsi"/>
+          <w:color w:val="000000"/>
+        </w:rPr>
+      </w:pPr>
+      <w:r>
+        <w:rPr>
+          <w:rFonts w:asciiTheme="minorHAnsi" w:hAnsiTheme="minorHAnsi" w:cstheme="minorHAnsi"/>
+          <w:color w:val="000000"/>
+        </w:rPr>
+        <w:t xml:space="preserve">      &lt;boolProp name="TestPlan.tearDown_on_shutdown"&gt;false&lt;/boolProp&gt;</w:t>
+      </w:r>
+    </w:p>
+    <w:p>
+      <w:pPr>
+        <w:pStyle w:val="NormalWeb"/>
+        <w:shd w:val="clear" w:color="auto" w:fill="FFFFFF"/>
+        <w:spacing w:after="0"/>
+        <w:rPr>
+          <w:rFonts w:asciiTheme="minorHAnsi" w:hAnsiTheme="minorHAnsi" w:cstheme="minorHAnsi"/>
+          <w:color w:val="000000"/>
+        </w:rPr>
+      </w:pPr>
+      <w:r>
+        <w:rPr>
+          <w:rFonts w:asciiTheme="minorHAnsi" w:hAnsiTheme="minorHAnsi" w:cstheme="minorHAnsi"/>
+          <w:color w:val="000000"/>
+        </w:rPr>
+        <w:t xml:space="preserve">      &lt;boolProp name="TestPlan.serialize_threadgroups"&gt;false&lt;/boolProp&gt;</w:t>
+      </w:r>
+    </w:p>
+    <w:p>
+      <w:pPr>
+        <w:pStyle w:val="NormalWeb"/>
+        <w:shd w:val="clear" w:color="auto" w:fill="FFFFFF"/>
+        <w:spacing w:after="0"/>
+        <w:rPr>
+          <w:rFonts w:asciiTheme="minorHAnsi" w:hAnsiTheme="minorHAnsi" w:cstheme="minorHAnsi"/>
+          <w:color w:val="000000"/>
+        </w:rPr>
+      </w:pPr>
+      <w:r>
+        <w:rPr>
+          <w:rFonts w:asciiTheme="minorHAnsi" w:hAnsiTheme="minorHAnsi" w:cstheme="minorHAnsi"/>
+          <w:color w:val="000000"/>
+        </w:rPr>
+        <w:t xml:space="preserve">      &lt;elementProp name="TestPlan.user_defined_variables" elementType="Arguments" guiclass="ArgumentsPanel" testclass="Arguments" testname="User Defined Variables" enabled="true"&gt;</w:t>
+      </w:r>
+    </w:p>
+    <w:p>
+      <w:pPr>
+        <w:pStyle w:val="NormalWeb"/>
+        <w:shd w:val="clear" w:color="auto" w:fill="FFFFFF"/>
+        <w:spacing w:after="0"/>
+        <w:rPr>
+          <w:rFonts w:asciiTheme="minorHAnsi" w:hAnsiTheme="minorHAnsi" w:cstheme="minorHAnsi"/>
+          <w:color w:val="000000"/>
+        </w:rPr>
+      </w:pPr>
+      <w:r>
+        <w:rPr>
+          <w:rFonts w:asciiTheme="minorHAnsi" w:hAnsiTheme="minorHAnsi" w:cstheme="minorHAnsi"/>
+          <w:color w:val="000000"/>
+        </w:rPr>
+        <w:t xml:space="preserve">        &lt;collectionProp name="Arguments.arguments"/&gt;</w:t>
+      </w:r>
+    </w:p>
+    <w:p>
+      <w:pPr>
+        <w:pStyle w:val="NormalWeb"/>
+        <w:shd w:val="clear" w:color="auto" w:fill="FFFFFF"/>
+        <w:spacing w:after="0"/>
+        <w:rPr>
+          <w:rFonts w:asciiTheme="minorHAnsi" w:hAnsiTheme="minorHAnsi" w:cstheme="minorHAnsi"/>
+          <w:color w:val="000000"/>
+        </w:rPr>
+      </w:pPr>
+      <w:r>
+        <w:rPr>
+          <w:rFonts w:asciiTheme="minorHAnsi" w:hAnsiTheme="minorHAnsi" w:cstheme="minorHAnsi"/>
+          <w:color w:val="000000"/>
+        </w:rPr>
+        <w:t xml:space="preserve">      &lt;/elementProp&gt;</w:t>
+      </w:r>
+    </w:p>
+    <w:p>
+      <w:pPr>
+        <w:pStyle w:val="NormalWeb"/>
+        <w:shd w:val="clear" w:color="auto" w:fill="FFFFFF"/>
+        <w:spacing w:after="0"/>
+        <w:rPr>
+          <w:rFonts w:asciiTheme="minorHAnsi" w:hAnsiTheme="minorHAnsi" w:cstheme="minorHAnsi"/>
+          <w:color w:val="000000"/>
+        </w:rPr>
+      </w:pPr>
+      <w:r>
+        <w:rPr>
+          <w:rFonts w:asciiTheme="minorHAnsi" w:hAnsiTheme="minorHAnsi" w:cstheme="minorHAnsi"/>
+          <w:color w:val="000000"/>
+        </w:rPr>
+        <w:t xml:space="preserve">    &lt;/TestPlan&gt;</w:t>
+      </w:r>
+    </w:p>
+    <w:p>
+      <w:pPr>
+        <w:pStyle w:val="NormalWeb"/>
+        <w:shd w:val="clear" w:color="auto" w:fill="FFFFFF"/>
+        <w:spacing w:after="0"/>
+        <w:rPr>
+          <w:rFonts w:asciiTheme="minorHAnsi" w:hAnsiTheme="minorHAnsi" w:cstheme="minorHAnsi"/>
+          <w:color w:val="000000"/>
+        </w:rPr>
+      </w:pPr>
+      <w:r>
+        <w:rPr>
+          <w:rFonts w:asciiTheme="minorHAnsi" w:hAnsiTheme="minorHAnsi" w:cstheme="minorHAnsi"/>
+          <w:color w:val="000000"/>
+        </w:rPr>
+        <w:t xml:space="preserve">    &lt;hashTree&gt;</w:t>
+      </w:r>
+    </w:p>
+    <w:p>
+      <w:pPr>
+        <w:pStyle w:val="NormalWeb"/>
+        <w:shd w:val="clear" w:color="auto" w:fill="FFFFFF"/>
+        <w:spacing w:after="0"/>
+        <w:rPr>
+          <w:rFonts w:asciiTheme="minorHAnsi" w:hAnsiTheme="minorHAnsi" w:cstheme="minorHAnsi"/>
+          <w:color w:val="000000"/>
+        </w:rPr>
+      </w:pPr>
+      <w:r>
+        <w:rPr>
+          <w:rFonts w:asciiTheme="minorHAnsi" w:hAnsiTheme="minorHAnsi" w:cstheme="minorHAnsi"/>
+          <w:color w:val="000000"/>
+        </w:rPr>
+        <w:t xml:space="preserve">      &lt;ThreadGroup guiclass="ThreadGroupGui" testclass="ThreadGroup" testname="Phase3.Final Project Thread Group " enabled="true"&gt;</w:t>
+      </w:r>
+    </w:p>
+    <w:p>
+      <w:pPr>
+        <w:pStyle w:val="NormalWeb"/>
+        <w:shd w:val="clear" w:color="auto" w:fill="FFFFFF"/>
+        <w:spacing w:after="0"/>
+        <w:rPr>
+          <w:rFonts w:asciiTheme="minorHAnsi" w:hAnsiTheme="minorHAnsi" w:cstheme="minorHAnsi"/>
+          <w:color w:val="000000"/>
+        </w:rPr>
+      </w:pPr>
+      <w:r>
+        <w:rPr>
+          <w:rFonts w:asciiTheme="minorHAnsi" w:hAnsiTheme="minorHAnsi" w:cstheme="minorHAnsi"/>
+          <w:color w:val="000000"/>
+        </w:rPr>
+        <w:t xml:space="preserve">        &lt;stringProp name="ThreadGroup.on_sample_error"&gt;continue&lt;/stringProp&gt;</w:t>
+      </w:r>
+    </w:p>
+    <w:p>
+      <w:pPr>
+        <w:pStyle w:val="NormalWeb"/>
+        <w:shd w:val="clear" w:color="auto" w:fill="FFFFFF"/>
+        <w:spacing w:after="0"/>
+        <w:rPr>
+          <w:rFonts w:asciiTheme="minorHAnsi" w:hAnsiTheme="minorHAnsi" w:cstheme="minorHAnsi"/>
+          <w:color w:val="000000"/>
+        </w:rPr>
+      </w:pPr>
+      <w:r>
+        <w:rPr>
+          <w:rFonts w:asciiTheme="minorHAnsi" w:hAnsiTheme="minorHAnsi" w:cstheme="minorHAnsi"/>
+          <w:color w:val="000000"/>
+        </w:rPr>
+        <w:t xml:space="preserve">        &lt;elementProp name="ThreadGroup.main_controller" elementType="LoopController" guiclass="LoopControlPanel" testclass="LoopController" testname="Loop Controller" enabled="true"&gt;</w:t>
+      </w:r>
+    </w:p>
+    <w:p>
+      <w:pPr>
+        <w:pStyle w:val="NormalWeb"/>
+        <w:shd w:val="clear" w:color="auto" w:fill="FFFFFF"/>
+        <w:spacing w:after="0"/>
+        <w:rPr>
+          <w:rFonts w:asciiTheme="minorHAnsi" w:hAnsiTheme="minorHAnsi" w:cstheme="minorHAnsi"/>
+          <w:color w:val="000000"/>
+        </w:rPr>
+      </w:pPr>
+      <w:r>
+        <w:rPr>
+          <w:rFonts w:asciiTheme="minorHAnsi" w:hAnsiTheme="minorHAnsi" w:cstheme="minorHAnsi"/>
+          <w:color w:val="000000"/>
+        </w:rPr>
+        <w:t xml:space="preserve">          &lt;stringProp name="LoopController.loops"&gt;1&lt;/stringProp&gt;</w:t>
+      </w:r>
+    </w:p>
+    <w:p>
+      <w:pPr>
+        <w:pStyle w:val="NormalWeb"/>
+        <w:shd w:val="clear" w:color="auto" w:fill="FFFFFF"/>
+        <w:spacing w:after="0"/>
+        <w:rPr>
+          <w:rFonts w:asciiTheme="minorHAnsi" w:hAnsiTheme="minorHAnsi" w:cstheme="minorHAnsi"/>
+          <w:color w:val="000000"/>
+        </w:rPr>
+      </w:pPr>
+      <w:r>
+        <w:rPr>
+          <w:rFonts w:asciiTheme="minorHAnsi" w:hAnsiTheme="minorHAnsi" w:cstheme="minorHAnsi"/>
+          <w:color w:val="000000"/>
+        </w:rPr>
+        <w:lastRenderedPageBreak/>
+        <w:t xml:space="preserve">          &lt;boolProp name="LoopController.continue_forever"&gt;false&lt;/boolProp&gt;</w:t>
+      </w:r>
+    </w:p>
+    <w:p>
+      <w:pPr>
+        <w:pStyle w:val="NormalWeb"/>
+        <w:shd w:val="clear" w:color="auto" w:fill="FFFFFF"/>
+        <w:spacing w:after="0"/>
+        <w:rPr>
+          <w:rFonts w:asciiTheme="minorHAnsi" w:hAnsiTheme="minorHAnsi" w:cstheme="minorHAnsi"/>
+          <w:color w:val="000000"/>
+        </w:rPr>
+      </w:pPr>
+      <w:r>
+        <w:rPr>
+          <w:rFonts w:asciiTheme="minorHAnsi" w:hAnsiTheme="minorHAnsi" w:cstheme="minorHAnsi"/>
+          <w:color w:val="000000"/>
+        </w:rPr>
+        <w:t xml:space="preserve">        &lt;/elementProp&gt;</w:t>
+      </w:r>
+    </w:p>
+    <w:p>
+      <w:pPr>
+        <w:pStyle w:val="NormalWeb"/>
+        <w:shd w:val="clear" w:color="auto" w:fill="FFFFFF"/>
+        <w:spacing w:after="0"/>
+        <w:rPr>
+          <w:rFonts w:asciiTheme="minorHAnsi" w:hAnsiTheme="minorHAnsi" w:cstheme="minorHAnsi"/>
+          <w:color w:val="000000"/>
+        </w:rPr>
+      </w:pPr>
+      <w:r>
+        <w:rPr>
+          <w:rFonts w:asciiTheme="minorHAnsi" w:hAnsiTheme="minorHAnsi" w:cstheme="minorHAnsi"/>
+          <w:color w:val="000000"/>
+        </w:rPr>
+        <w:t xml:space="preserve">        &lt;stringProp name="ThreadGroup.num_threads"&gt;10&lt;/stringProp&gt;</w:t>
+      </w:r>
+    </w:p>
+    <w:p>
+      <w:pPr>
+        <w:pStyle w:val="NormalWeb"/>
+        <w:shd w:val="clear" w:color="auto" w:fill="FFFFFF"/>
+        <w:spacing w:after="0"/>
+        <w:rPr>
+          <w:rFonts w:asciiTheme="minorHAnsi" w:hAnsiTheme="minorHAnsi" w:cstheme="minorHAnsi"/>
+          <w:color w:val="000000"/>
+        </w:rPr>
+      </w:pPr>
+      <w:r>
+        <w:rPr>
+          <w:rFonts w:asciiTheme="minorHAnsi" w:hAnsiTheme="minorHAnsi" w:cstheme="minorHAnsi"/>
+          <w:color w:val="000000"/>
+        </w:rPr>
+        <w:t xml:space="preserve">        &lt;stringProp name="ThreadGroup.ramp_time"&gt;1&lt;/stringProp&gt;</w:t>
+      </w:r>
+    </w:p>
+    <w:p>
+      <w:pPr>
+        <w:pStyle w:val="NormalWeb"/>
+        <w:shd w:val="clear" w:color="auto" w:fill="FFFFFF"/>
+        <w:spacing w:after="0"/>
+        <w:rPr>
+          <w:rFonts w:asciiTheme="minorHAnsi" w:hAnsiTheme="minorHAnsi" w:cstheme="minorHAnsi"/>
+          <w:color w:val="000000"/>
+        </w:rPr>
+      </w:pPr>
+      <w:r>
+        <w:rPr>
+          <w:rFonts w:asciiTheme="minorHAnsi" w:hAnsiTheme="minorHAnsi" w:cstheme="minorHAnsi"/>
+          <w:color w:val="000000"/>
+        </w:rPr>
+        <w:t xml:space="preserve">        &lt;boolProp name="ThreadGroup.delayedStart"&gt;false&lt;/boolProp&gt;</w:t>
+      </w:r>
+    </w:p>
+    <w:p>
+      <w:pPr>
+        <w:pStyle w:val="NormalWeb"/>
+        <w:shd w:val="clear" w:color="auto" w:fill="FFFFFF"/>
+        <w:spacing w:after="0"/>
+        <w:rPr>
+          <w:rFonts w:asciiTheme="minorHAnsi" w:hAnsiTheme="minorHAnsi" w:cstheme="minorHAnsi"/>
+          <w:color w:val="000000"/>
+        </w:rPr>
+      </w:pPr>
+      <w:r>
+        <w:rPr>
+          <w:rFonts w:asciiTheme="minorHAnsi" w:hAnsiTheme="minorHAnsi" w:cstheme="minorHAnsi"/>
+          <w:color w:val="000000"/>
+        </w:rPr>
+        <w:t xml:space="preserve">        &lt;boolProp name="ThreadGroup.scheduler"&gt;false&lt;/boolProp&gt;</w:t>
+      </w:r>
+    </w:p>
+    <w:p>
+      <w:pPr>
+        <w:pStyle w:val="NormalWeb"/>
+        <w:shd w:val="clear" w:color="auto" w:fill="FFFFFF"/>
+        <w:spacing w:after="0"/>
+        <w:rPr>
+          <w:rFonts w:asciiTheme="minorHAnsi" w:hAnsiTheme="minorHAnsi" w:cstheme="minorHAnsi"/>
+          <w:color w:val="000000"/>
+        </w:rPr>
+      </w:pPr>
+      <w:r>
+        <w:rPr>
+          <w:rFonts w:asciiTheme="minorHAnsi" w:hAnsiTheme="minorHAnsi" w:cstheme="minorHAnsi"/>
+          <w:color w:val="000000"/>
+        </w:rPr>
+        <w:t xml:space="preserve">        &lt;stringProp name="ThreadGroup.duration"&gt;&lt;/stringProp&gt;</w:t>
+      </w:r>
+    </w:p>
+    <w:p>
+      <w:pPr>
+        <w:pStyle w:val="NormalWeb"/>
+        <w:shd w:val="clear" w:color="auto" w:fill="FFFFFF"/>
+        <w:spacing w:after="0"/>
+        <w:rPr>
+          <w:rFonts w:asciiTheme="minorHAnsi" w:hAnsiTheme="minorHAnsi" w:cstheme="minorHAnsi"/>
+          <w:color w:val="000000"/>
+        </w:rPr>
+      </w:pPr>
+      <w:r>
+        <w:rPr>
+          <w:rFonts w:asciiTheme="minorHAnsi" w:hAnsiTheme="minorHAnsi" w:cstheme="minorHAnsi"/>
+          <w:color w:val="000000"/>
+        </w:rPr>
+        <w:t xml:space="preserve">        &lt;stringProp name="ThreadGroup.delay"&gt;&lt;/stringProp&gt;</w:t>
+      </w:r>
+    </w:p>
+    <w:p>
+      <w:pPr>
+        <w:pStyle w:val="NormalWeb"/>
+        <w:shd w:val="clear" w:color="auto" w:fill="FFFFFF"/>
+        <w:spacing w:after="0"/>
+        <w:rPr>
+          <w:rFonts w:asciiTheme="minorHAnsi" w:hAnsiTheme="minorHAnsi" w:cstheme="minorHAnsi"/>
+          <w:color w:val="000000"/>
+        </w:rPr>
+      </w:pPr>
+      <w:r>
+        <w:rPr>
+          <w:rFonts w:asciiTheme="minorHAnsi" w:hAnsiTheme="minorHAnsi" w:cstheme="minorHAnsi"/>
+          <w:color w:val="000000"/>
+        </w:rPr>
+        <w:t xml:space="preserve">        &lt;boolProp name="ThreadGroup.same_user_on_next_iteration"&gt;true&lt;/boolProp&gt;</w:t>
+      </w:r>
+    </w:p>
+    <w:p>
+      <w:pPr>
+        <w:pStyle w:val="NormalWeb"/>
+        <w:shd w:val="clear" w:color="auto" w:fill="FFFFFF"/>
+        <w:spacing w:after="0"/>
+        <w:rPr>
+          <w:rFonts w:asciiTheme="minorHAnsi" w:hAnsiTheme="minorHAnsi" w:cstheme="minorHAnsi"/>
+          <w:color w:val="000000"/>
+        </w:rPr>
+      </w:pPr>
+      <w:r>
+        <w:rPr>
+          <w:rFonts w:asciiTheme="minorHAnsi" w:hAnsiTheme="minorHAnsi" w:cstheme="minorHAnsi"/>
+          <w:color w:val="000000"/>
+        </w:rPr>
+        <w:t xml:space="preserve">      &lt;/ThreadGroup&gt;</w:t>
+      </w:r>
+    </w:p>
+    <w:p>
+      <w:pPr>
+        <w:pStyle w:val="NormalWeb"/>
+        <w:shd w:val="clear" w:color="auto" w:fill="FFFFFF"/>
+        <w:spacing w:after="0"/>
+        <w:rPr>
+          <w:rFonts w:asciiTheme="minorHAnsi" w:hAnsiTheme="minorHAnsi" w:cstheme="minorHAnsi"/>
+          <w:color w:val="000000"/>
+        </w:rPr>
+      </w:pPr>
+      <w:r>
+        <w:rPr>
+          <w:rFonts w:asciiTheme="minorHAnsi" w:hAnsiTheme="minorHAnsi" w:cstheme="minorHAnsi"/>
+          <w:color w:val="000000"/>
+        </w:rPr>
+        <w:t xml:space="preserve">      &lt;hashTree&gt;</w:t>
+      </w:r>
+    </w:p>
+    <w:p>
+      <w:pPr>
+        <w:pStyle w:val="NormalWeb"/>
+        <w:shd w:val="clear" w:color="auto" w:fill="FFFFFF"/>
+        <w:spacing w:after="0"/>
+        <w:rPr>
+          <w:rFonts w:asciiTheme="minorHAnsi" w:hAnsiTheme="minorHAnsi" w:cstheme="minorHAnsi"/>
+          <w:color w:val="000000"/>
+        </w:rPr>
+      </w:pPr>
+      <w:r>
+        <w:rPr>
+          <w:rFonts w:asciiTheme="minorHAnsi" w:hAnsiTheme="minorHAnsi" w:cstheme="minorHAnsi"/>
+          <w:color w:val="000000"/>
+        </w:rPr>
+        <w:t xml:space="preserve">        &lt;HTTPSamplerProxy guiclass="HttpTestSampleGui" testclass="HTTPSamplerProxy" testname="Authentication HTTP Request" enabled="true"&gt;</w:t>
+      </w:r>
+    </w:p>
+    <w:p>
+      <w:pPr>
+        <w:pStyle w:val="NormalWeb"/>
+        <w:shd w:val="clear" w:color="auto" w:fill="FFFFFF"/>
+        <w:spacing w:after="0"/>
+        <w:rPr>
+          <w:rFonts w:asciiTheme="minorHAnsi" w:hAnsiTheme="minorHAnsi" w:cstheme="minorHAnsi"/>
+          <w:color w:val="000000"/>
+        </w:rPr>
+      </w:pPr>
+      <w:r>
+        <w:rPr>
+          <w:rFonts w:asciiTheme="minorHAnsi" w:hAnsiTheme="minorHAnsi" w:cstheme="minorHAnsi"/>
+          <w:color w:val="000000"/>
+        </w:rPr>
+        <w:t xml:space="preserve">          &lt;boolProp name="HTTPSampler.postBodyRaw"&gt;false&lt;/boolProp&gt;</w:t>
+      </w:r>
+    </w:p>
+    <w:p>
+      <w:pPr>
+        <w:pStyle w:val="NormalWeb"/>
+        <w:shd w:val="clear" w:color="auto" w:fill="FFFFFF"/>
+        <w:spacing w:after="0"/>
+        <w:rPr>
+          <w:rFonts w:asciiTheme="minorHAnsi" w:hAnsiTheme="minorHAnsi" w:cstheme="minorHAnsi"/>
+          <w:color w:val="000000"/>
+        </w:rPr>
+      </w:pPr>
+      <w:r>
+        <w:rPr>
+          <w:rFonts w:asciiTheme="minorHAnsi" w:hAnsiTheme="minorHAnsi" w:cstheme="minorHAnsi"/>
+          <w:color w:val="000000"/>
+        </w:rPr>
+        <w:t xml:space="preserve">          &lt;elementProp name="HTTPsampler.Arguments" elementType="Arguments" guiclass="HTTPArgumentsPanel" testclass="Arguments" testname="User Defined Variables" enabled="true"&gt;</w:t>
+      </w:r>
+    </w:p>
+    <w:p>
+      <w:pPr>
+        <w:pStyle w:val="NormalWeb"/>
+        <w:shd w:val="clear" w:color="auto" w:fill="FFFFFF"/>
+        <w:spacing w:after="0"/>
+        <w:rPr>
+          <w:rFonts w:asciiTheme="minorHAnsi" w:hAnsiTheme="minorHAnsi" w:cstheme="minorHAnsi"/>
+          <w:color w:val="000000"/>
+        </w:rPr>
+      </w:pPr>
+      <w:r>
+        <w:rPr>
+          <w:rFonts w:asciiTheme="minorHAnsi" w:hAnsiTheme="minorHAnsi" w:cstheme="minorHAnsi"/>
+          <w:color w:val="000000"/>
+        </w:rPr>
+        <w:t xml:space="preserve">            &lt;collectionProp name="Arguments.arguments"/&gt;</w:t>
+      </w:r>
+    </w:p>
+    <w:p>
+      <w:pPr>
+        <w:pStyle w:val="NormalWeb"/>
+        <w:shd w:val="clear" w:color="auto" w:fill="FFFFFF"/>
+        <w:spacing w:after="0"/>
+        <w:rPr>
+          <w:rFonts w:asciiTheme="minorHAnsi" w:hAnsiTheme="minorHAnsi" w:cstheme="minorHAnsi"/>
+          <w:color w:val="000000"/>
+        </w:rPr>
+      </w:pPr>
+      <w:r>
+        <w:rPr>
+          <w:rFonts w:asciiTheme="minorHAnsi" w:hAnsiTheme="minorHAnsi" w:cstheme="minorHAnsi"/>
+          <w:color w:val="000000"/>
+        </w:rPr>
+        <w:t xml:space="preserve">          &lt;/elementProp&gt;</w:t>
+      </w:r>
+    </w:p>
+    <w:p>
+      <w:pPr>
+        <w:pStyle w:val="NormalWeb"/>
+        <w:shd w:val="clear" w:color="auto" w:fill="FFFFFF"/>
+        <w:spacing w:after="0"/>
+        <w:rPr>
+          <w:rFonts w:asciiTheme="minorHAnsi" w:hAnsiTheme="minorHAnsi" w:cstheme="minorHAnsi"/>
+          <w:color w:val="000000"/>
+        </w:rPr>
+      </w:pPr>
+      <w:r>
+        <w:rPr>
+          <w:rFonts w:asciiTheme="minorHAnsi" w:hAnsiTheme="minorHAnsi" w:cstheme="minorHAnsi"/>
+          <w:color w:val="000000"/>
+        </w:rPr>
+        <w:t xml:space="preserve">          &lt;stringProp name="HTTPSampler.domain"&gt;httpbin.org&lt;/stringProp&gt;</w:t>
+      </w:r>
+    </w:p>
+    <w:p>
+      <w:pPr>
+        <w:pStyle w:val="NormalWeb"/>
+        <w:shd w:val="clear" w:color="auto" w:fill="FFFFFF"/>
+        <w:spacing w:after="0"/>
+        <w:rPr>
+          <w:rFonts w:asciiTheme="minorHAnsi" w:hAnsiTheme="minorHAnsi" w:cstheme="minorHAnsi"/>
+          <w:color w:val="000000"/>
+        </w:rPr>
+      </w:pPr>
+      <w:r>
+        <w:rPr>
+          <w:rFonts w:asciiTheme="minorHAnsi" w:hAnsiTheme="minorHAnsi" w:cstheme="minorHAnsi"/>
+          <w:color w:val="000000"/>
+        </w:rPr>
+        <w:t xml:space="preserve">          &lt;stringProp name="HTTPSampler.protocol"&gt;http&lt;/stringProp&gt;</w:t>
+      </w:r>
+    </w:p>
+    <w:p>
+      <w:pPr>
+        <w:pStyle w:val="NormalWeb"/>
+        <w:shd w:val="clear" w:color="auto" w:fill="FFFFFF"/>
+        <w:spacing w:after="0"/>
+        <w:rPr>
+          <w:rFonts w:asciiTheme="minorHAnsi" w:hAnsiTheme="minorHAnsi" w:cstheme="minorHAnsi"/>
+          <w:color w:val="000000"/>
+        </w:rPr>
+      </w:pPr>
+      <w:r>
+        <w:rPr>
+          <w:rFonts w:asciiTheme="minorHAnsi" w:hAnsiTheme="minorHAnsi" w:cstheme="minorHAnsi"/>
+          <w:color w:val="000000"/>
+        </w:rPr>
+        <w:t xml:space="preserve">          &lt;stringProp name="HTTPSampler.path"&gt;/basic-auth/user/passwd&lt;/stringProp&gt;</w:t>
+      </w:r>
+    </w:p>
+    <w:p>
+      <w:pPr>
+        <w:pStyle w:val="NormalWeb"/>
+        <w:shd w:val="clear" w:color="auto" w:fill="FFFFFF"/>
+        <w:spacing w:after="0"/>
+        <w:rPr>
+          <w:rFonts w:asciiTheme="minorHAnsi" w:hAnsiTheme="minorHAnsi" w:cstheme="minorHAnsi"/>
+          <w:color w:val="000000"/>
+        </w:rPr>
+      </w:pPr>
+      <w:r>
+        <w:rPr>
+          <w:rFonts w:asciiTheme="minorHAnsi" w:hAnsiTheme="minorHAnsi" w:cstheme="minorHAnsi"/>
+          <w:color w:val="000000"/>
+        </w:rPr>
+        <w:t xml:space="preserve">          &lt;stringProp name="HTTPSampler.method"&gt;GET&lt;/stringProp&gt;</w:t>
+      </w:r>
+    </w:p>
+    <w:p>
+      <w:pPr>
+        <w:pStyle w:val="NormalWeb"/>
+        <w:shd w:val="clear" w:color="auto" w:fill="FFFFFF"/>
+        <w:spacing w:after="0"/>
+        <w:rPr>
+          <w:rFonts w:asciiTheme="minorHAnsi" w:hAnsiTheme="minorHAnsi" w:cstheme="minorHAnsi"/>
+          <w:color w:val="000000"/>
+        </w:rPr>
+      </w:pPr>
+      <w:r>
+        <w:rPr>
+          <w:rFonts w:asciiTheme="minorHAnsi" w:hAnsiTheme="minorHAnsi" w:cstheme="minorHAnsi"/>
+          <w:color w:val="000000"/>
+        </w:rPr>
+        <w:t xml:space="preserve">          &lt;boolProp name="HTTPSampler.follow_redirects"&gt;true&lt;/boolProp&gt;</w:t>
+      </w:r>
+    </w:p>
+    <w:p>
+      <w:pPr>
+        <w:pStyle w:val="NormalWeb"/>
+        <w:shd w:val="clear" w:color="auto" w:fill="FFFFFF"/>
+        <w:spacing w:after="0"/>
+        <w:rPr>
+          <w:rFonts w:asciiTheme="minorHAnsi" w:hAnsiTheme="minorHAnsi" w:cstheme="minorHAnsi"/>
+          <w:color w:val="000000"/>
+        </w:rPr>
+      </w:pPr>
+      <w:r>
+        <w:rPr>
+          <w:rFonts w:asciiTheme="minorHAnsi" w:hAnsiTheme="minorHAnsi" w:cstheme="minorHAnsi"/>
+          <w:color w:val="000000"/>
+        </w:rPr>
+        <w:lastRenderedPageBreak/>
+        <w:t xml:space="preserve">          &lt;boolProp name="HTTPSampler.auto_redirects"&gt;false&lt;/boolProp&gt;</w:t>
+      </w:r>
+    </w:p>
+    <w:p>
+      <w:pPr>
+        <w:pStyle w:val="NormalWeb"/>
+        <w:shd w:val="clear" w:color="auto" w:fill="FFFFFF"/>
+        <w:spacing w:after="0"/>
+        <w:rPr>
+          <w:rFonts w:asciiTheme="minorHAnsi" w:hAnsiTheme="minorHAnsi" w:cstheme="minorHAnsi"/>
+          <w:color w:val="000000"/>
+        </w:rPr>
+      </w:pPr>
+      <w:r>
+        <w:rPr>
+          <w:rFonts w:asciiTheme="minorHAnsi" w:hAnsiTheme="minorHAnsi" w:cstheme="minorHAnsi"/>
+          <w:color w:val="000000"/>
+        </w:rPr>
+        <w:t xml:space="preserve">          &lt;boolProp name="HTTPSampler.use_keepalive"&gt;true&lt;/boolProp&gt;</w:t>
+      </w:r>
+    </w:p>
+    <w:p>
+      <w:pPr>
+        <w:pStyle w:val="NormalWeb"/>
+        <w:shd w:val="clear" w:color="auto" w:fill="FFFFFF"/>
+        <w:spacing w:after="0"/>
+        <w:rPr>
+          <w:rFonts w:asciiTheme="minorHAnsi" w:hAnsiTheme="minorHAnsi" w:cstheme="minorHAnsi"/>
+          <w:color w:val="000000"/>
+        </w:rPr>
+      </w:pPr>
+      <w:r>
+        <w:rPr>
+          <w:rFonts w:asciiTheme="minorHAnsi" w:hAnsiTheme="minorHAnsi" w:cstheme="minorHAnsi"/>
+          <w:color w:val="000000"/>
+        </w:rPr>
+        <w:t xml:space="preserve">          &lt;boolProp name="HTTPSampler.DO_MULTIPART_POST"&gt;false&lt;/boolProp&gt;</w:t>
+      </w:r>
+    </w:p>
+    <w:p>
+      <w:pPr>
+        <w:pStyle w:val="NormalWeb"/>
+        <w:shd w:val="clear" w:color="auto" w:fill="FFFFFF"/>
+        <w:spacing w:after="0"/>
+        <w:rPr>
+          <w:rFonts w:asciiTheme="minorHAnsi" w:hAnsiTheme="minorHAnsi" w:cstheme="minorHAnsi"/>
+          <w:color w:val="000000"/>
+        </w:rPr>
+      </w:pPr>
+      <w:r>
+        <w:rPr>
+          <w:rFonts w:asciiTheme="minorHAnsi" w:hAnsiTheme="minorHAnsi" w:cstheme="minorHAnsi"/>
+          <w:color w:val="000000"/>
+        </w:rPr>
+        <w:t xml:space="preserve">          &lt;boolProp name="HTTPSampler.BROWSER_COMPATIBLE_MULTIPART"&gt;false&lt;/boolProp&gt;</w:t>
+      </w:r>
+    </w:p>
+    <w:p>
+      <w:pPr>
+        <w:pStyle w:val="NormalWeb"/>
+        <w:shd w:val="clear" w:color="auto" w:fill="FFFFFF"/>
+        <w:spacing w:after="0"/>
+        <w:rPr>
+          <w:rFonts w:asciiTheme="minorHAnsi" w:hAnsiTheme="minorHAnsi" w:cstheme="minorHAnsi"/>
+          <w:color w:val="000000"/>
+        </w:rPr>
+      </w:pPr>
+      <w:r>
+        <w:rPr>
+          <w:rFonts w:asciiTheme="minorHAnsi" w:hAnsiTheme="minorHAnsi" w:cstheme="minorHAnsi"/>
+          <w:color w:val="000000"/>
+        </w:rPr>
+        <w:t xml:space="preserve">          &lt;boolProp name="HTTPSampler.image_parser"&gt;false&lt;/boolProp&gt;</w:t>
+      </w:r>
+    </w:p>
+    <w:p>
+      <w:pPr>
+        <w:pStyle w:val="NormalWeb"/>
+        <w:shd w:val="clear" w:color="auto" w:fill="FFFFFF"/>
+        <w:spacing w:after="0"/>
+        <w:rPr>
+          <w:rFonts w:asciiTheme="minorHAnsi" w:hAnsiTheme="minorHAnsi" w:cstheme="minorHAnsi"/>
+          <w:color w:val="000000"/>
+        </w:rPr>
+      </w:pPr>
+      <w:r>
+        <w:rPr>
+          <w:rFonts w:asciiTheme="minorHAnsi" w:hAnsiTheme="minorHAnsi" w:cstheme="minorHAnsi"/>
+          <w:color w:val="000000"/>
+        </w:rPr>
+        <w:t xml:space="preserve">          &lt;boolProp name="HTTPSampler.concurrentDwn"&gt;false&lt;/boolProp&gt;</w:t>
+      </w:r>
+    </w:p>
+    <w:p>
+      <w:pPr>
+        <w:pStyle w:val="NormalWeb"/>
+        <w:shd w:val="clear" w:color="auto" w:fill="FFFFFF"/>
+        <w:spacing w:after="0"/>
+        <w:rPr>
+          <w:rFonts w:asciiTheme="minorHAnsi" w:hAnsiTheme="minorHAnsi" w:cstheme="minorHAnsi"/>
+          <w:color w:val="000000"/>
+        </w:rPr>
+      </w:pPr>
+      <w:r>
+        <w:rPr>
+          <w:rFonts w:asciiTheme="minorHAnsi" w:hAnsiTheme="minorHAnsi" w:cstheme="minorHAnsi"/>
+          <w:color w:val="000000"/>
+        </w:rPr>
+        <w:t xml:space="preserve">          &lt;stringProp name="HTTPSampler.concurrentPool"&gt;6&lt;/stringProp&gt;</w:t>
+      </w:r>
+    </w:p>
+    <w:p>
+      <w:pPr>
+        <w:pStyle w:val="NormalWeb"/>
+        <w:shd w:val="clear" w:color="auto" w:fill="FFFFFF"/>
+        <w:spacing w:after="0"/>
+        <w:rPr>
+          <w:rFonts w:asciiTheme="minorHAnsi" w:hAnsiTheme="minorHAnsi" w:cstheme="minorHAnsi"/>
+          <w:color w:val="000000"/>
+        </w:rPr>
+      </w:pPr>
+      <w:r>
+        <w:rPr>
+          <w:rFonts w:asciiTheme="minorHAnsi" w:hAnsiTheme="minorHAnsi" w:cstheme="minorHAnsi"/>
+          <w:color w:val="000000"/>
+        </w:rPr>
+        <w:t xml:space="preserve">          &lt;boolProp name="HTTPSampler.md5"&gt;false&lt;/boolProp&gt;</w:t>
+      </w:r>
+    </w:p>
+    <w:p>
+      <w:pPr>
+        <w:pStyle w:val="NormalWeb"/>
+        <w:shd w:val="clear" w:color="auto" w:fill="FFFFFF"/>
+        <w:spacing w:after="0"/>
+        <w:rPr>
+          <w:rFonts w:asciiTheme="minorHAnsi" w:hAnsiTheme="minorHAnsi" w:cstheme="minorHAnsi"/>
+          <w:color w:val="000000"/>
+        </w:rPr>
+      </w:pPr>
+      <w:r>
+        <w:rPr>
+          <w:rFonts w:asciiTheme="minorHAnsi" w:hAnsiTheme="minorHAnsi" w:cstheme="minorHAnsi"/>
+          <w:color w:val="000000"/>
+        </w:rPr>
+        <w:t xml:space="preserve">          &lt;intProp name="HTTPSampler.ipSourceType"&gt;0&lt;/intProp&gt;</w:t>
+      </w:r>
+    </w:p>
+    <w:p>
+      <w:pPr>
+        <w:pStyle w:val="NormalWeb"/>
+        <w:shd w:val="clear" w:color="auto" w:fill="FFFFFF"/>
+        <w:spacing w:after="0"/>
+        <w:rPr>
+          <w:rFonts w:asciiTheme="minorHAnsi" w:hAnsiTheme="minorHAnsi" w:cstheme="minorHAnsi"/>
+          <w:color w:val="000000"/>
+        </w:rPr>
+      </w:pPr>
+      <w:r>
+        <w:rPr>
+          <w:rFonts w:asciiTheme="minorHAnsi" w:hAnsiTheme="minorHAnsi" w:cstheme="minorHAnsi"/>
+          <w:color w:val="000000"/>
+        </w:rPr>
+        <w:t xml:space="preserve">        &lt;/HTTPSamplerProxy&gt;</w:t>
+      </w:r>
+    </w:p>
+    <w:p>
+      <w:pPr>
+        <w:pStyle w:val="NormalWeb"/>
+        <w:shd w:val="clear" w:color="auto" w:fill="FFFFFF"/>
+        <w:spacing w:after="0"/>
+        <w:rPr>
+          <w:rFonts w:asciiTheme="minorHAnsi" w:hAnsiTheme="minorHAnsi" w:cstheme="minorHAnsi"/>
+          <w:color w:val="000000"/>
+        </w:rPr>
+      </w:pPr>
+      <w:r>
+        <w:rPr>
+          <w:rFonts w:asciiTheme="minorHAnsi" w:hAnsiTheme="minorHAnsi" w:cstheme="minorHAnsi"/>
+          <w:color w:val="000000"/>
+        </w:rPr>
+        <w:t xml:space="preserve">        &lt;hashTree&gt;</w:t>
+      </w:r>
+    </w:p>
+    <w:p>
+      <w:pPr>
+        <w:pStyle w:val="NormalWeb"/>
+        <w:shd w:val="clear" w:color="auto" w:fill="FFFFFF"/>
+        <w:spacing w:after="0"/>
+        <w:rPr>
+          <w:rFonts w:asciiTheme="minorHAnsi" w:hAnsiTheme="minorHAnsi" w:cstheme="minorHAnsi"/>
+          <w:color w:val="000000"/>
+        </w:rPr>
+      </w:pPr>
+      <w:r>
+        <w:rPr>
+          <w:rFonts w:asciiTheme="minorHAnsi" w:hAnsiTheme="minorHAnsi" w:cstheme="minorHAnsi"/>
+          <w:color w:val="000000"/>
+        </w:rPr>
+        <w:t xml:space="preserve">          &lt;JSONPathAssertion guiclass="JSONPathAssertionGui" testclass="JSONPathAssertion" testname="JSON Assertion" enabled="true"&gt;</w:t>
+      </w:r>
+    </w:p>
+    <w:p>
+      <w:pPr>
+        <w:pStyle w:val="NormalWeb"/>
+        <w:shd w:val="clear" w:color="auto" w:fill="FFFFFF"/>
+        <w:spacing w:after="0"/>
+        <w:rPr>
+          <w:rFonts w:asciiTheme="minorHAnsi" w:hAnsiTheme="minorHAnsi" w:cstheme="minorHAnsi"/>
+          <w:color w:val="000000"/>
+        </w:rPr>
+      </w:pPr>
+      <w:r>
+        <w:rPr>
+          <w:rFonts w:asciiTheme="minorHAnsi" w:hAnsiTheme="minorHAnsi" w:cstheme="minorHAnsi"/>
+          <w:color w:val="000000"/>
+        </w:rPr>
+        <w:t xml:space="preserve">            &lt;stringProp name="JSON_PATH"&gt;$.authenticated&lt;/stringProp&gt;</w:t>
+      </w:r>
+    </w:p>
+    <w:p>
+      <w:pPr>
+        <w:pStyle w:val="NormalWeb"/>
+        <w:shd w:val="clear" w:color="auto" w:fill="FFFFFF"/>
+        <w:spacing w:after="0"/>
+        <w:rPr>
+          <w:rFonts w:asciiTheme="minorHAnsi" w:hAnsiTheme="minorHAnsi" w:cstheme="minorHAnsi"/>
+          <w:color w:val="000000"/>
+        </w:rPr>
+      </w:pPr>
+      <w:r>
+        <w:rPr>
+          <w:rFonts w:asciiTheme="minorHAnsi" w:hAnsiTheme="minorHAnsi" w:cstheme="minorHAnsi"/>
+          <w:color w:val="000000"/>
+        </w:rPr>
+        <w:t xml:space="preserve">            &lt;stringProp name="EXPECTED_VALUE"&gt;true&lt;/stringProp&gt;</w:t>
+      </w:r>
+    </w:p>
+    <w:p>
+      <w:pPr>
+        <w:pStyle w:val="NormalWeb"/>
+        <w:shd w:val="clear" w:color="auto" w:fill="FFFFFF"/>
+        <w:spacing w:after="0"/>
+        <w:rPr>
+          <w:rFonts w:asciiTheme="minorHAnsi" w:hAnsiTheme="minorHAnsi" w:cstheme="minorHAnsi"/>
+          <w:color w:val="000000"/>
+        </w:rPr>
+      </w:pPr>
+      <w:r>
+        <w:rPr>
+          <w:rFonts w:asciiTheme="minorHAnsi" w:hAnsiTheme="minorHAnsi" w:cstheme="minorHAnsi"/>
+          <w:color w:val="000000"/>
+        </w:rPr>
+        <w:t xml:space="preserve">            &lt;boolProp name="JSONVALIDATION"&gt;true&lt;/boolProp&gt;</w:t>
+      </w:r>
+    </w:p>
+    <w:p>
+      <w:pPr>
+        <w:pStyle w:val="NormalWeb"/>
+        <w:shd w:val="clear" w:color="auto" w:fill="FFFFFF"/>
+        <w:spacing w:after="0"/>
+        <w:rPr>
+          <w:rFonts w:asciiTheme="minorHAnsi" w:hAnsiTheme="minorHAnsi" w:cstheme="minorHAnsi"/>
+          <w:color w:val="000000"/>
+        </w:rPr>
+      </w:pPr>
+      <w:r>
+        <w:rPr>
+          <w:rFonts w:asciiTheme="minorHAnsi" w:hAnsiTheme="minorHAnsi" w:cstheme="minorHAnsi"/>
+          <w:color w:val="000000"/>
+        </w:rPr>
+        <w:t xml:space="preserve">            &lt;boolProp name="EXPECT_NULL"&gt;false&lt;/boolProp&gt;</w:t>
+      </w:r>
+    </w:p>
+    <w:p>
+      <w:pPr>
+        <w:pStyle w:val="NormalWeb"/>
+        <w:shd w:val="clear" w:color="auto" w:fill="FFFFFF"/>
+        <w:spacing w:after="0"/>
+        <w:rPr>
+          <w:rFonts w:asciiTheme="minorHAnsi" w:hAnsiTheme="minorHAnsi" w:cstheme="minorHAnsi"/>
+          <w:color w:val="000000"/>
+        </w:rPr>
+      </w:pPr>
+      <w:r>
+        <w:rPr>
+          <w:rFonts w:asciiTheme="minorHAnsi" w:hAnsiTheme="minorHAnsi" w:cstheme="minorHAnsi"/>
+          <w:color w:val="000000"/>
+        </w:rPr>
+        <w:t xml:space="preserve">            &lt;boolProp name="INVERT"&gt;false&lt;/boolProp&gt;</w:t>
+      </w:r>
+    </w:p>
+    <w:p>
+      <w:pPr>
+        <w:pStyle w:val="NormalWeb"/>
+        <w:shd w:val="clear" w:color="auto" w:fill="FFFFFF"/>
+        <w:spacing w:after="0"/>
+        <w:rPr>
+          <w:rFonts w:asciiTheme="minorHAnsi" w:hAnsiTheme="minorHAnsi" w:cstheme="minorHAnsi"/>
+          <w:color w:val="000000"/>
+        </w:rPr>
+      </w:pPr>
+      <w:r>
+        <w:rPr>
+          <w:rFonts w:asciiTheme="minorHAnsi" w:hAnsiTheme="minorHAnsi" w:cstheme="minorHAnsi"/>
+          <w:color w:val="000000"/>
+        </w:rPr>
+        <w:t xml:space="preserve">            &lt;boolProp name="ISREGEX"&gt;true&lt;/boolProp&gt;</w:t>
+      </w:r>
+    </w:p>
+    <w:p>
+      <w:pPr>
+        <w:pStyle w:val="NormalWeb"/>
+        <w:shd w:val="clear" w:color="auto" w:fill="FFFFFF"/>
+        <w:spacing w:after="0"/>
+        <w:rPr>
+          <w:rFonts w:asciiTheme="minorHAnsi" w:hAnsiTheme="minorHAnsi" w:cstheme="minorHAnsi"/>
+          <w:color w:val="000000"/>
+        </w:rPr>
+      </w:pPr>
+      <w:r>
+        <w:rPr>
+          <w:rFonts w:asciiTheme="minorHAnsi" w:hAnsiTheme="minorHAnsi" w:cstheme="minorHAnsi"/>
+          <w:color w:val="000000"/>
+        </w:rPr>
+        <w:t xml:space="preserve">          &lt;/JSONPathAssertion&gt;</w:t>
+      </w:r>
+    </w:p>
+    <w:p>
+      <w:pPr>
+        <w:pStyle w:val="NormalWeb"/>
+        <w:shd w:val="clear" w:color="auto" w:fill="FFFFFF"/>
+        <w:spacing w:after="0"/>
+        <w:rPr>
+          <w:rFonts w:asciiTheme="minorHAnsi" w:hAnsiTheme="minorHAnsi" w:cstheme="minorHAnsi"/>
+          <w:color w:val="000000"/>
+        </w:rPr>
+      </w:pPr>
+      <w:r>
+        <w:rPr>
+          <w:rFonts w:asciiTheme="minorHAnsi" w:hAnsiTheme="minorHAnsi" w:cstheme="minorHAnsi"/>
+          <w:color w:val="000000"/>
+        </w:rPr>
+        <w:t xml:space="preserve">          &lt;hashTree/&gt;</w:t>
+      </w:r>
+    </w:p>
+    <w:p>
+      <w:pPr>
+        <w:pStyle w:val="NormalWeb"/>
+        <w:shd w:val="clear" w:color="auto" w:fill="FFFFFF"/>
+        <w:spacing w:after="0"/>
+        <w:rPr>
+          <w:rFonts w:asciiTheme="minorHAnsi" w:hAnsiTheme="minorHAnsi" w:cstheme="minorHAnsi"/>
+          <w:color w:val="000000"/>
+        </w:rPr>
+      </w:pPr>
+      <w:r>
+        <w:rPr>
+          <w:rFonts w:asciiTheme="minorHAnsi" w:hAnsiTheme="minorHAnsi" w:cstheme="minorHAnsi"/>
+          <w:color w:val="000000"/>
+        </w:rPr>
+        <w:t xml:space="preserve">        &lt;/hashTree&gt;</w:t>
+      </w:r>
+    </w:p>
+    <w:p>
+      <w:pPr>
+        <w:pStyle w:val="NormalWeb"/>
+        <w:shd w:val="clear" w:color="auto" w:fill="FFFFFF"/>
+        <w:spacing w:after="0"/>
+        <w:rPr>
+          <w:rFonts w:asciiTheme="minorHAnsi" w:hAnsiTheme="minorHAnsi" w:cstheme="minorHAnsi"/>
+          <w:color w:val="000000"/>
+        </w:rPr>
+      </w:pPr>
+      <w:r>
+        <w:rPr>
+          <w:rFonts w:asciiTheme="minorHAnsi" w:hAnsiTheme="minorHAnsi" w:cstheme="minorHAnsi"/>
+          <w:color w:val="000000"/>
+        </w:rPr>
+        <w:t xml:space="preserve">        &lt;AuthManager guiclass="AuthPanel" testclass="AuthManager" testname="HTTP Authorization Manager" enabled="true"&gt;</w:t>
+      </w:r>
+    </w:p>
+    <w:p>
+      <w:pPr>
+        <w:pStyle w:val="NormalWeb"/>
+        <w:shd w:val="clear" w:color="auto" w:fill="FFFFFF"/>
+        <w:spacing w:after="0"/>
+        <w:rPr>
+          <w:rFonts w:asciiTheme="minorHAnsi" w:hAnsiTheme="minorHAnsi" w:cstheme="minorHAnsi"/>
+          <w:color w:val="000000"/>
+        </w:rPr>
+      </w:pPr>
+      <w:r>
+        <w:rPr>
+          <w:rFonts w:asciiTheme="minorHAnsi" w:hAnsiTheme="minorHAnsi" w:cstheme="minorHAnsi"/>
+          <w:color w:val="000000"/>
+        </w:rPr>
+        <w:lastRenderedPageBreak/>
+        <w:t xml:space="preserve">          &lt;collectionProp name="AuthManager.auth_list"&gt;</w:t>
+      </w:r>
+    </w:p>
+    <w:p>
+      <w:pPr>
+        <w:pStyle w:val="NormalWeb"/>
+        <w:shd w:val="clear" w:color="auto" w:fill="FFFFFF"/>
+        <w:spacing w:after="0"/>
+        <w:rPr>
+          <w:rFonts w:asciiTheme="minorHAnsi" w:hAnsiTheme="minorHAnsi" w:cstheme="minorHAnsi"/>
+          <w:color w:val="000000"/>
+        </w:rPr>
+      </w:pPr>
+      <w:r>
+        <w:rPr>
+          <w:rFonts w:asciiTheme="minorHAnsi" w:hAnsiTheme="minorHAnsi" w:cstheme="minorHAnsi"/>
+          <w:color w:val="000000"/>
+        </w:rPr>
+        <w:t xml:space="preserve">            &lt;elementProp name="" elementType="Authorization"&gt;</w:t>
+      </w:r>
+    </w:p>
+    <w:p>
+      <w:pPr>
+        <w:pStyle w:val="NormalWeb"/>
+        <w:shd w:val="clear" w:color="auto" w:fill="FFFFFF"/>
+        <w:spacing w:after="0"/>
+        <w:rPr>
+          <w:rFonts w:asciiTheme="minorHAnsi" w:hAnsiTheme="minorHAnsi" w:cstheme="minorHAnsi"/>
+          <w:color w:val="000000"/>
+        </w:rPr>
+      </w:pPr>
+      <w:r>
+        <w:rPr>
+          <w:rFonts w:asciiTheme="minorHAnsi" w:hAnsiTheme="minorHAnsi" w:cstheme="minorHAnsi"/>
+          <w:color w:val="000000"/>
+        </w:rPr>
+        <w:t xml:space="preserve">              &lt;stringProp name="Authorization.url"&gt;&lt;/stringProp&gt;</w:t>
+      </w:r>
+    </w:p>
+    <w:p>
+      <w:pPr>
+        <w:pStyle w:val="NormalWeb"/>
+        <w:shd w:val="clear" w:color="auto" w:fill="FFFFFF"/>
+        <w:spacing w:after="0"/>
+        <w:rPr>
+          <w:rFonts w:asciiTheme="minorHAnsi" w:hAnsiTheme="minorHAnsi" w:cstheme="minorHAnsi"/>
+          <w:color w:val="000000"/>
+        </w:rPr>
+      </w:pPr>
+      <w:r>
+        <w:rPr>
+          <w:rFonts w:asciiTheme="minorHAnsi" w:hAnsiTheme="minorHAnsi" w:cstheme="minorHAnsi"/>
+          <w:color w:val="000000"/>
+        </w:rPr>
+        <w:t xml:space="preserve">              &lt;stringProp name="Authorization.username"&gt;user&lt;/stringProp&gt;</w:t>
+      </w:r>
+    </w:p>
+    <w:p>
+      <w:pPr>
+        <w:pStyle w:val="NormalWeb"/>
+        <w:shd w:val="clear" w:color="auto" w:fill="FFFFFF"/>
+        <w:spacing w:after="0"/>
+        <w:rPr>
+          <w:rFonts w:asciiTheme="minorHAnsi" w:hAnsiTheme="minorHAnsi" w:cstheme="minorHAnsi"/>
+          <w:color w:val="000000"/>
+        </w:rPr>
+      </w:pPr>
+      <w:r>
+        <w:rPr>
+          <w:rFonts w:asciiTheme="minorHAnsi" w:hAnsiTheme="minorHAnsi" w:cstheme="minorHAnsi"/>
+          <w:color w:val="000000"/>
+        </w:rPr>
+        <w:t xml:space="preserve">              &lt;stringProp name="Authorization.password"&gt;passwd&lt;/stringProp&gt;</w:t>
+      </w:r>
+    </w:p>
+    <w:p>
+      <w:pPr>
+        <w:pStyle w:val="NormalWeb"/>
+        <w:shd w:val="clear" w:color="auto" w:fill="FFFFFF"/>
+        <w:spacing w:after="0"/>
+        <w:rPr>
+          <w:rFonts w:asciiTheme="minorHAnsi" w:hAnsiTheme="minorHAnsi" w:cstheme="minorHAnsi"/>
+          <w:color w:val="000000"/>
+        </w:rPr>
+      </w:pPr>
+      <w:r>
+        <w:rPr>
+          <w:rFonts w:asciiTheme="minorHAnsi" w:hAnsiTheme="minorHAnsi" w:cstheme="minorHAnsi"/>
+          <w:color w:val="000000"/>
+        </w:rPr>
+        <w:t xml:space="preserve">              &lt;stringProp name="Authorization.domain"&gt;&lt;/stringProp&gt;</w:t>
+      </w:r>
+    </w:p>
+    <w:p>
+      <w:pPr>
+        <w:pStyle w:val="NormalWeb"/>
+        <w:shd w:val="clear" w:color="auto" w:fill="FFFFFF"/>
+        <w:spacing w:after="0"/>
+        <w:rPr>
+          <w:rFonts w:asciiTheme="minorHAnsi" w:hAnsiTheme="minorHAnsi" w:cstheme="minorHAnsi"/>
+          <w:color w:val="000000"/>
+        </w:rPr>
+      </w:pPr>
+      <w:r>
+        <w:rPr>
+          <w:rFonts w:asciiTheme="minorHAnsi" w:hAnsiTheme="minorHAnsi" w:cstheme="minorHAnsi"/>
+          <w:color w:val="000000"/>
+        </w:rPr>
+        <w:t xml:space="preserve">              &lt;stringProp name="Authorization.realm"&gt;&lt;/stringProp&gt;</w:t>
+      </w:r>
+    </w:p>
+    <w:p>
+      <w:pPr>
+        <w:pStyle w:val="NormalWeb"/>
+        <w:shd w:val="clear" w:color="auto" w:fill="FFFFFF"/>
+        <w:spacing w:after="0"/>
+        <w:rPr>
+          <w:rFonts w:asciiTheme="minorHAnsi" w:hAnsiTheme="minorHAnsi" w:cstheme="minorHAnsi"/>
+          <w:color w:val="000000"/>
+        </w:rPr>
+      </w:pPr>
+      <w:r>
+        <w:rPr>
+          <w:rFonts w:asciiTheme="minorHAnsi" w:hAnsiTheme="minorHAnsi" w:cstheme="minorHAnsi"/>
+          <w:color w:val="000000"/>
+        </w:rPr>
+        <w:t xml:space="preserve">            &lt;/elementProp&gt;</w:t>
+      </w:r>
+    </w:p>
+    <w:p>
+      <w:pPr>
+        <w:pStyle w:val="NormalWeb"/>
+        <w:shd w:val="clear" w:color="auto" w:fill="FFFFFF"/>
+        <w:spacing w:after="0"/>
+        <w:rPr>
+          <w:rFonts w:asciiTheme="minorHAnsi" w:hAnsiTheme="minorHAnsi" w:cstheme="minorHAnsi"/>
+          <w:color w:val="000000"/>
+        </w:rPr>
+      </w:pPr>
+      <w:r>
+        <w:rPr>
+          <w:rFonts w:asciiTheme="minorHAnsi" w:hAnsiTheme="minorHAnsi" w:cstheme="minorHAnsi"/>
+          <w:color w:val="000000"/>
+        </w:rPr>
+        <w:t xml:space="preserve">          &lt;/collectionProp&gt;</w:t>
+      </w:r>
+    </w:p>
+    <w:p>
+      <w:pPr>
+        <w:pStyle w:val="NormalWeb"/>
+        <w:shd w:val="clear" w:color="auto" w:fill="FFFFFF"/>
+        <w:spacing w:after="0"/>
+        <w:rPr>
+          <w:rFonts w:asciiTheme="minorHAnsi" w:hAnsiTheme="minorHAnsi" w:cstheme="minorHAnsi"/>
+          <w:color w:val="000000"/>
+        </w:rPr>
+      </w:pPr>
+      <w:r>
+        <w:rPr>
+          <w:rFonts w:asciiTheme="minorHAnsi" w:hAnsiTheme="minorHAnsi" w:cstheme="minorHAnsi"/>
+          <w:color w:val="000000"/>
+        </w:rPr>
+        <w:t xml:space="preserve">          &lt;boolProp name="AuthManager.controlledByThreadGroup"&gt;false&lt;/boolProp&gt;</w:t>
+      </w:r>
+    </w:p>
+    <w:p>
+      <w:pPr>
+        <w:pStyle w:val="NormalWeb"/>
+        <w:shd w:val="clear" w:color="auto" w:fill="FFFFFF"/>
+        <w:spacing w:after="0"/>
+        <w:rPr>
+          <w:rFonts w:asciiTheme="minorHAnsi" w:hAnsiTheme="minorHAnsi" w:cstheme="minorHAnsi"/>
+          <w:color w:val="000000"/>
+        </w:rPr>
+      </w:pPr>
+      <w:r>
+        <w:rPr>
+          <w:rFonts w:asciiTheme="minorHAnsi" w:hAnsiTheme="minorHAnsi" w:cstheme="minorHAnsi"/>
+          <w:color w:val="000000"/>
+        </w:rPr>
+        <w:t xml:space="preserve">        &lt;/AuthManager&gt;</w:t>
+      </w:r>
+    </w:p>
+    <w:p>
+      <w:pPr>
+        <w:pStyle w:val="NormalWeb"/>
+        <w:shd w:val="clear" w:color="auto" w:fill="FFFFFF"/>
+        <w:spacing w:after="0"/>
+        <w:rPr>
+          <w:rFonts w:asciiTheme="minorHAnsi" w:hAnsiTheme="minorHAnsi" w:cstheme="minorHAnsi"/>
+          <w:color w:val="000000"/>
+        </w:rPr>
+      </w:pPr>
+      <w:r>
+        <w:rPr>
+          <w:rFonts w:asciiTheme="minorHAnsi" w:hAnsiTheme="minorHAnsi" w:cstheme="minorHAnsi"/>
+          <w:color w:val="000000"/>
+        </w:rPr>
+        <w:t xml:space="preserve">        &lt;hashTree/&gt;</w:t>
+      </w:r>
+    </w:p>
+    <w:p>
+      <w:pPr>
+        <w:pStyle w:val="NormalWeb"/>
+        <w:shd w:val="clear" w:color="auto" w:fill="FFFFFF"/>
+        <w:spacing w:after="0"/>
+        <w:rPr>
+          <w:rFonts w:asciiTheme="minorHAnsi" w:hAnsiTheme="minorHAnsi" w:cstheme="minorHAnsi"/>
+          <w:color w:val="000000"/>
+        </w:rPr>
+      </w:pPr>
+      <w:r>
+        <w:rPr>
+          <w:rFonts w:asciiTheme="minorHAnsi" w:hAnsiTheme="minorHAnsi" w:cstheme="minorHAnsi"/>
+          <w:color w:val="000000"/>
+        </w:rPr>
+        <w:t xml:space="preserve">        &lt;HTTPSamplerProxy guiclass="HttpTestSampleGui" testclass="HTTPSamplerProxy" testname="HTTP Request" enabled="true"&gt;</w:t>
+      </w:r>
+    </w:p>
+    <w:p>
+      <w:pPr>
+        <w:pStyle w:val="NormalWeb"/>
+        <w:shd w:val="clear" w:color="auto" w:fill="FFFFFF"/>
+        <w:spacing w:after="0"/>
+        <w:rPr>
+          <w:rFonts w:asciiTheme="minorHAnsi" w:hAnsiTheme="minorHAnsi" w:cstheme="minorHAnsi"/>
+          <w:color w:val="000000"/>
+        </w:rPr>
+      </w:pPr>
+      <w:r>
+        <w:rPr>
+          <w:rFonts w:asciiTheme="minorHAnsi" w:hAnsiTheme="minorHAnsi" w:cstheme="minorHAnsi"/>
+          <w:color w:val="000000"/>
+        </w:rPr>
+        <w:t xml:space="preserve">          &lt;boolProp name="HTTPSampler.postBodyRaw"&gt;false&lt;/boolProp&gt;</w:t>
+      </w:r>
+    </w:p>
+    <w:p>
+      <w:pPr>
+        <w:pStyle w:val="NormalWeb"/>
+        <w:shd w:val="clear" w:color="auto" w:fill="FFFFFF"/>
+        <w:spacing w:after="0"/>
+        <w:rPr>
+          <w:rFonts w:asciiTheme="minorHAnsi" w:hAnsiTheme="minorHAnsi" w:cstheme="minorHAnsi"/>
+          <w:color w:val="000000"/>
+        </w:rPr>
+      </w:pPr>
+      <w:r>
+        <w:rPr>
+          <w:rFonts w:asciiTheme="minorHAnsi" w:hAnsiTheme="minorHAnsi" w:cstheme="minorHAnsi"/>
+          <w:color w:val="000000"/>
+        </w:rPr>
+        <w:t xml:space="preserve">          &lt;elementProp name="HTTPsampler.Arguments" elementType="Arguments" guiclass="HTTPArgumentsPanel" testclass="Arguments" testname="User Defined Variables" enabled="true"&gt;</w:t>
+      </w:r>
+    </w:p>
+    <w:p>
+      <w:pPr>
+        <w:pStyle w:val="NormalWeb"/>
+        <w:shd w:val="clear" w:color="auto" w:fill="FFFFFF"/>
+        <w:spacing w:after="0"/>
+        <w:rPr>
+          <w:rFonts w:asciiTheme="minorHAnsi" w:hAnsiTheme="minorHAnsi" w:cstheme="minorHAnsi"/>
+          <w:color w:val="000000"/>
+        </w:rPr>
+      </w:pPr>
+      <w:r>
+        <w:rPr>
+          <w:rFonts w:asciiTheme="minorHAnsi" w:hAnsiTheme="minorHAnsi" w:cstheme="minorHAnsi"/>
+          <w:color w:val="000000"/>
+        </w:rPr>
+        <w:t xml:space="preserve">            &lt;collectionProp name="Arguments.arguments"/&gt;</w:t>
+      </w:r>
+    </w:p>
+    <w:p>
+      <w:pPr>
+        <w:pStyle w:val="NormalWeb"/>
+        <w:shd w:val="clear" w:color="auto" w:fill="FFFFFF"/>
+        <w:spacing w:after="0"/>
+        <w:rPr>
+          <w:rFonts w:asciiTheme="minorHAnsi" w:hAnsiTheme="minorHAnsi" w:cstheme="minorHAnsi"/>
+          <w:color w:val="000000"/>
+        </w:rPr>
+      </w:pPr>
+      <w:r>
+        <w:rPr>
+          <w:rFonts w:asciiTheme="minorHAnsi" w:hAnsiTheme="minorHAnsi" w:cstheme="minorHAnsi"/>
+          <w:color w:val="000000"/>
+        </w:rPr>
+        <w:t xml:space="preserve">          &lt;/elementProp&gt;</w:t>
+      </w:r>
+    </w:p>
+    <w:p>
+      <w:pPr>
+        <w:pStyle w:val="NormalWeb"/>
+        <w:shd w:val="clear" w:color="auto" w:fill="FFFFFF"/>
+        <w:spacing w:after="0"/>
+        <w:rPr>
+          <w:rFonts w:asciiTheme="minorHAnsi" w:hAnsiTheme="minorHAnsi" w:cstheme="minorHAnsi"/>
+          <w:color w:val="000000"/>
+        </w:rPr>
+      </w:pPr>
+      <w:r>
+        <w:rPr>
+          <w:rFonts w:asciiTheme="minorHAnsi" w:hAnsiTheme="minorHAnsi" w:cstheme="minorHAnsi"/>
+          <w:color w:val="000000"/>
+        </w:rPr>
+        <w:t xml:space="preserve">          &lt;stringProp name="HTTPSampler.domain"&gt;www.simplilearn.com&lt;/stringProp&gt;</w:t>
+      </w:r>
+    </w:p>
+    <w:p>
+      <w:pPr>
+        <w:pStyle w:val="NormalWeb"/>
+        <w:shd w:val="clear" w:color="auto" w:fill="FFFFFF"/>
+        <w:spacing w:after="0"/>
+        <w:rPr>
+          <w:rFonts w:asciiTheme="minorHAnsi" w:hAnsiTheme="minorHAnsi" w:cstheme="minorHAnsi"/>
+          <w:color w:val="000000"/>
+        </w:rPr>
+      </w:pPr>
+      <w:r>
+        <w:rPr>
+          <w:rFonts w:asciiTheme="minorHAnsi" w:hAnsiTheme="minorHAnsi" w:cstheme="minorHAnsi"/>
+          <w:color w:val="000000"/>
+        </w:rPr>
+        <w:t xml:space="preserve">          &lt;stringProp name="HTTPSampler.protocol"&gt;http&lt;/stringProp&gt;</w:t>
+      </w:r>
+    </w:p>
+    <w:p>
+      <w:pPr>
+        <w:pStyle w:val="NormalWeb"/>
+        <w:shd w:val="clear" w:color="auto" w:fill="FFFFFF"/>
+        <w:spacing w:after="0"/>
+        <w:rPr>
+          <w:rFonts w:asciiTheme="minorHAnsi" w:hAnsiTheme="minorHAnsi" w:cstheme="minorHAnsi"/>
+          <w:color w:val="000000"/>
+        </w:rPr>
+      </w:pPr>
+      <w:r>
+        <w:rPr>
+          <w:rFonts w:asciiTheme="minorHAnsi" w:hAnsiTheme="minorHAnsi" w:cstheme="minorHAnsi"/>
+          <w:color w:val="000000"/>
+        </w:rPr>
+        <w:t xml:space="preserve">          &lt;stringProp name="HTTPSampler.path"&gt;/&lt;/stringProp&gt;</w:t>
+      </w:r>
+    </w:p>
+    <w:p>
+      <w:pPr>
+        <w:pStyle w:val="NormalWeb"/>
+        <w:shd w:val="clear" w:color="auto" w:fill="FFFFFF"/>
+        <w:spacing w:after="0"/>
+        <w:rPr>
+          <w:rFonts w:asciiTheme="minorHAnsi" w:hAnsiTheme="minorHAnsi" w:cstheme="minorHAnsi"/>
+          <w:color w:val="000000"/>
+        </w:rPr>
+      </w:pPr>
+      <w:r>
+        <w:rPr>
+          <w:rFonts w:asciiTheme="minorHAnsi" w:hAnsiTheme="minorHAnsi" w:cstheme="minorHAnsi"/>
+          <w:color w:val="000000"/>
+        </w:rPr>
+        <w:t xml:space="preserve">          &lt;stringProp name="HTTPSampler.method"&gt;GET&lt;/stringProp&gt;</w:t>
+      </w:r>
+    </w:p>
+    <w:p>
+      <w:pPr>
+        <w:pStyle w:val="NormalWeb"/>
+        <w:shd w:val="clear" w:color="auto" w:fill="FFFFFF"/>
+        <w:spacing w:after="0"/>
+        <w:rPr>
+          <w:rFonts w:asciiTheme="minorHAnsi" w:hAnsiTheme="minorHAnsi" w:cstheme="minorHAnsi"/>
+          <w:color w:val="000000"/>
+        </w:rPr>
+      </w:pPr>
+      <w:r>
+        <w:rPr>
+          <w:rFonts w:asciiTheme="minorHAnsi" w:hAnsiTheme="minorHAnsi" w:cstheme="minorHAnsi"/>
+          <w:color w:val="000000"/>
+        </w:rPr>
+        <w:lastRenderedPageBreak/>
+        <w:t xml:space="preserve">          &lt;boolProp name="HTTPSampler.follow_redirects"&gt;true&lt;/boolProp&gt;</w:t>
+      </w:r>
+    </w:p>
+    <w:p>
+      <w:pPr>
+        <w:pStyle w:val="NormalWeb"/>
+        <w:shd w:val="clear" w:color="auto" w:fill="FFFFFF"/>
+        <w:spacing w:after="0"/>
+        <w:rPr>
+          <w:rFonts w:asciiTheme="minorHAnsi" w:hAnsiTheme="minorHAnsi" w:cstheme="minorHAnsi"/>
+          <w:color w:val="000000"/>
+        </w:rPr>
+      </w:pPr>
+      <w:r>
+        <w:rPr>
+          <w:rFonts w:asciiTheme="minorHAnsi" w:hAnsiTheme="minorHAnsi" w:cstheme="minorHAnsi"/>
+          <w:color w:val="000000"/>
+        </w:rPr>
+        <w:t xml:space="preserve">          &lt;boolProp name="HTTPSampler.auto_redirects"&gt;false&lt;/boolProp&gt;</w:t>
+      </w:r>
+    </w:p>
+    <w:p>
+      <w:pPr>
+        <w:pStyle w:val="NormalWeb"/>
+        <w:shd w:val="clear" w:color="auto" w:fill="FFFFFF"/>
+        <w:spacing w:after="0"/>
+        <w:rPr>
+          <w:rFonts w:asciiTheme="minorHAnsi" w:hAnsiTheme="minorHAnsi" w:cstheme="minorHAnsi"/>
+          <w:color w:val="000000"/>
+        </w:rPr>
+      </w:pPr>
+      <w:r>
+        <w:rPr>
+          <w:rFonts w:asciiTheme="minorHAnsi" w:hAnsiTheme="minorHAnsi" w:cstheme="minorHAnsi"/>
+          <w:color w:val="000000"/>
+        </w:rPr>
+        <w:t xml:space="preserve">          &lt;boolProp name="HTTPSampler.use_keepalive"&gt;true&lt;/boolProp&gt;</w:t>
+      </w:r>
+    </w:p>
+    <w:p>
+      <w:pPr>
+        <w:pStyle w:val="NormalWeb"/>
+        <w:shd w:val="clear" w:color="auto" w:fill="FFFFFF"/>
+        <w:spacing w:after="0"/>
+        <w:rPr>
+          <w:rFonts w:asciiTheme="minorHAnsi" w:hAnsiTheme="minorHAnsi" w:cstheme="minorHAnsi"/>
+          <w:color w:val="000000"/>
+        </w:rPr>
+      </w:pPr>
+      <w:r>
+        <w:rPr>
+          <w:rFonts w:asciiTheme="minorHAnsi" w:hAnsiTheme="minorHAnsi" w:cstheme="minorHAnsi"/>
+          <w:color w:val="000000"/>
+        </w:rPr>
+        <w:t xml:space="preserve">          &lt;boolProp name="HTTPSampler.DO_MULTIPART_POST"&gt;false&lt;/boolProp&gt;</w:t>
+      </w:r>
+    </w:p>
+    <w:p>
+      <w:pPr>
+        <w:pStyle w:val="NormalWeb"/>
+        <w:shd w:val="clear" w:color="auto" w:fill="FFFFFF"/>
+        <w:spacing w:after="0"/>
+        <w:rPr>
+          <w:rFonts w:asciiTheme="minorHAnsi" w:hAnsiTheme="minorHAnsi" w:cstheme="minorHAnsi"/>
+          <w:color w:val="000000"/>
+        </w:rPr>
+      </w:pPr>
+      <w:r>
+        <w:rPr>
+          <w:rFonts w:asciiTheme="minorHAnsi" w:hAnsiTheme="minorHAnsi" w:cstheme="minorHAnsi"/>
+          <w:color w:val="000000"/>
+        </w:rPr>
+        <w:t xml:space="preserve">          &lt;boolProp name="HTTPSampler.BROWSER_COMPATIBLE_MULTIPART"&gt;false&lt;/boolProp&gt;</w:t>
+      </w:r>
+    </w:p>
+    <w:p>
+      <w:pPr>
+        <w:pStyle w:val="NormalWeb"/>
+        <w:shd w:val="clear" w:color="auto" w:fill="FFFFFF"/>
+        <w:spacing w:after="0"/>
+        <w:rPr>
+          <w:rFonts w:asciiTheme="minorHAnsi" w:hAnsiTheme="minorHAnsi" w:cstheme="minorHAnsi"/>
+          <w:color w:val="000000"/>
+        </w:rPr>
+      </w:pPr>
+      <w:r>
+        <w:rPr>
+          <w:rFonts w:asciiTheme="minorHAnsi" w:hAnsiTheme="minorHAnsi" w:cstheme="minorHAnsi"/>
+          <w:color w:val="000000"/>
+        </w:rPr>
+        <w:t xml:space="preserve">          &lt;boolProp name="HTTPSampler.image_parser"&gt;false&lt;/boolProp&gt;</w:t>
+      </w:r>
+    </w:p>
+    <w:p>
+      <w:pPr>
+        <w:pStyle w:val="NormalWeb"/>
+        <w:shd w:val="clear" w:color="auto" w:fill="FFFFFF"/>
+        <w:spacing w:after="0"/>
+        <w:rPr>
+          <w:rFonts w:asciiTheme="minorHAnsi" w:hAnsiTheme="minorHAnsi" w:cstheme="minorHAnsi"/>
+          <w:color w:val="000000"/>
+        </w:rPr>
+      </w:pPr>
+      <w:r>
+        <w:rPr>
+          <w:rFonts w:asciiTheme="minorHAnsi" w:hAnsiTheme="minorHAnsi" w:cstheme="minorHAnsi"/>
+          <w:color w:val="000000"/>
+        </w:rPr>
+        <w:t xml:space="preserve">          &lt;boolProp name="HTTPSampler.concurrentDwn"&gt;false&lt;/boolProp&gt;</w:t>
+      </w:r>
+    </w:p>
+    <w:p>
+      <w:pPr>
+        <w:pStyle w:val="NormalWeb"/>
+        <w:shd w:val="clear" w:color="auto" w:fill="FFFFFF"/>
+        <w:spacing w:after="0"/>
+        <w:rPr>
+          <w:rFonts w:asciiTheme="minorHAnsi" w:hAnsiTheme="minorHAnsi" w:cstheme="minorHAnsi"/>
+          <w:color w:val="000000"/>
+        </w:rPr>
+      </w:pPr>
+      <w:r>
+        <w:rPr>
+          <w:rFonts w:asciiTheme="minorHAnsi" w:hAnsiTheme="minorHAnsi" w:cstheme="minorHAnsi"/>
+          <w:color w:val="000000"/>
+        </w:rPr>
+        <w:t xml:space="preserve">          &lt;stringProp name="HTTPSampler.concurrentPool"&gt;6&lt;/stringProp&gt;</w:t>
+      </w:r>
+    </w:p>
+    <w:p>
+      <w:pPr>
+        <w:pStyle w:val="NormalWeb"/>
+        <w:shd w:val="clear" w:color="auto" w:fill="FFFFFF"/>
+        <w:spacing w:after="0"/>
+        <w:rPr>
+          <w:rFonts w:asciiTheme="minorHAnsi" w:hAnsiTheme="minorHAnsi" w:cstheme="minorHAnsi"/>
+          <w:color w:val="000000"/>
+        </w:rPr>
+      </w:pPr>
+      <w:r>
+        <w:rPr>
+          <w:rFonts w:asciiTheme="minorHAnsi" w:hAnsiTheme="minorHAnsi" w:cstheme="minorHAnsi"/>
+          <w:color w:val="000000"/>
+        </w:rPr>
+        <w:t xml:space="preserve">          &lt;boolProp name="HTTPSampler.md5"&gt;false&lt;/boolProp&gt;</w:t>
+      </w:r>
+    </w:p>
+    <w:p>
+      <w:pPr>
+        <w:pStyle w:val="NormalWeb"/>
+        <w:shd w:val="clear" w:color="auto" w:fill="FFFFFF"/>
+        <w:spacing w:after="0"/>
+        <w:rPr>
+          <w:rFonts w:asciiTheme="minorHAnsi" w:hAnsiTheme="minorHAnsi" w:cstheme="minorHAnsi"/>
+          <w:color w:val="000000"/>
+        </w:rPr>
+      </w:pPr>
+      <w:r>
+        <w:rPr>
+          <w:rFonts w:asciiTheme="minorHAnsi" w:hAnsiTheme="minorHAnsi" w:cstheme="minorHAnsi"/>
+          <w:color w:val="000000"/>
+        </w:rPr>
+        <w:t xml:space="preserve">          &lt;intProp name="HTTPSampler.ipSourceType"&gt;0&lt;/intProp&gt;</w:t>
+      </w:r>
+    </w:p>
+    <w:p>
+      <w:pPr>
+        <w:pStyle w:val="NormalWeb"/>
+        <w:shd w:val="clear" w:color="auto" w:fill="FFFFFF"/>
+        <w:spacing w:after="0"/>
+        <w:rPr>
+          <w:rFonts w:asciiTheme="minorHAnsi" w:hAnsiTheme="minorHAnsi" w:cstheme="minorHAnsi"/>
+          <w:color w:val="000000"/>
+        </w:rPr>
+      </w:pPr>
+      <w:r>
+        <w:rPr>
+          <w:rFonts w:asciiTheme="minorHAnsi" w:hAnsiTheme="minorHAnsi" w:cstheme="minorHAnsi"/>
+          <w:color w:val="000000"/>
+        </w:rPr>
+        <w:t xml:space="preserve">        &lt;/HTTPSamplerProxy&gt;</w:t>
+      </w:r>
+    </w:p>
+    <w:p>
+      <w:pPr>
+        <w:pStyle w:val="NormalWeb"/>
+        <w:shd w:val="clear" w:color="auto" w:fill="FFFFFF"/>
+        <w:spacing w:after="0"/>
+        <w:rPr>
+          <w:rFonts w:asciiTheme="minorHAnsi" w:hAnsiTheme="minorHAnsi" w:cstheme="minorHAnsi"/>
+          <w:color w:val="000000"/>
+        </w:rPr>
+      </w:pPr>
+      <w:r>
+        <w:rPr>
+          <w:rFonts w:asciiTheme="minorHAnsi" w:hAnsiTheme="minorHAnsi" w:cstheme="minorHAnsi"/>
+          <w:color w:val="000000"/>
+        </w:rPr>
+        <w:t xml:space="preserve">        &lt;hashTree&gt;</w:t>
+      </w:r>
+    </w:p>
+    <w:p>
+      <w:pPr>
+        <w:pStyle w:val="NormalWeb"/>
+        <w:shd w:val="clear" w:color="auto" w:fill="FFFFFF"/>
+        <w:spacing w:after="0"/>
+        <w:rPr>
+          <w:rFonts w:asciiTheme="minorHAnsi" w:hAnsiTheme="minorHAnsi" w:cstheme="minorHAnsi"/>
+          <w:color w:val="000000"/>
+        </w:rPr>
+      </w:pPr>
+      <w:r>
+        <w:rPr>
+          <w:rFonts w:asciiTheme="minorHAnsi" w:hAnsiTheme="minorHAnsi" w:cstheme="minorHAnsi"/>
+          <w:color w:val="000000"/>
+        </w:rPr>
+        <w:t xml:space="preserve">          &lt;XPathAssertion guiclass="XPathAssertionGui" testclass="XPathAssertion" testname="XPath Assertion" enabled="true"&gt;</w:t>
+      </w:r>
+    </w:p>
+    <w:p>
+      <w:pPr>
+        <w:pStyle w:val="NormalWeb"/>
+        <w:shd w:val="clear" w:color="auto" w:fill="FFFFFF"/>
+        <w:spacing w:after="0"/>
+        <w:rPr>
+          <w:rFonts w:asciiTheme="minorHAnsi" w:hAnsiTheme="minorHAnsi" w:cstheme="minorHAnsi"/>
+          <w:color w:val="000000"/>
+        </w:rPr>
+      </w:pPr>
+      <w:r>
+        <w:rPr>
+          <w:rFonts w:asciiTheme="minorHAnsi" w:hAnsiTheme="minorHAnsi" w:cstheme="minorHAnsi"/>
+          <w:color w:val="000000"/>
+        </w:rPr>
+        <w:t xml:space="preserve">            &lt;boolProp name="XPath.negate"&gt;false&lt;/boolProp&gt;</w:t>
+      </w:r>
+    </w:p>
+    <w:p>
+      <w:pPr>
+        <w:pStyle w:val="NormalWeb"/>
+        <w:shd w:val="clear" w:color="auto" w:fill="FFFFFF"/>
+        <w:spacing w:after="0"/>
+        <w:rPr>
+          <w:rFonts w:asciiTheme="minorHAnsi" w:hAnsiTheme="minorHAnsi" w:cstheme="minorHAnsi"/>
+          <w:color w:val="000000"/>
+        </w:rPr>
+      </w:pPr>
+      <w:r>
+        <w:rPr>
+          <w:rFonts w:asciiTheme="minorHAnsi" w:hAnsiTheme="minorHAnsi" w:cstheme="minorHAnsi"/>
+          <w:color w:val="000000"/>
+        </w:rPr>
+        <w:t xml:space="preserve">            &lt;stringProp name="XPath.xpath"&gt;//img[@title=&amp;apos;Simplilearn - Online Certification Training Course Provider&amp;apos;]&lt;/stringProp&gt;</w:t>
+      </w:r>
+    </w:p>
+    <w:p>
+      <w:pPr>
+        <w:pStyle w:val="NormalWeb"/>
+        <w:shd w:val="clear" w:color="auto" w:fill="FFFFFF"/>
+        <w:spacing w:after="0"/>
+        <w:rPr>
+          <w:rFonts w:asciiTheme="minorHAnsi" w:hAnsiTheme="minorHAnsi" w:cstheme="minorHAnsi"/>
+          <w:color w:val="000000"/>
+        </w:rPr>
+      </w:pPr>
+      <w:r>
+        <w:rPr>
+          <w:rFonts w:asciiTheme="minorHAnsi" w:hAnsiTheme="minorHAnsi" w:cstheme="minorHAnsi"/>
+          <w:color w:val="000000"/>
+        </w:rPr>
+        <w:t xml:space="preserve">            &lt;boolProp name="XPath.validate"&gt;false&lt;/boolProp&gt;</w:t>
+      </w:r>
+    </w:p>
+    <w:p>
+      <w:pPr>
+        <w:pStyle w:val="NormalWeb"/>
+        <w:shd w:val="clear" w:color="auto" w:fill="FFFFFF"/>
+        <w:spacing w:after="0"/>
+        <w:rPr>
+          <w:rFonts w:asciiTheme="minorHAnsi" w:hAnsiTheme="minorHAnsi" w:cstheme="minorHAnsi"/>
+          <w:color w:val="000000"/>
+        </w:rPr>
+      </w:pPr>
+      <w:r>
+        <w:rPr>
+          <w:rFonts w:asciiTheme="minorHAnsi" w:hAnsiTheme="minorHAnsi" w:cstheme="minorHAnsi"/>
+          <w:color w:val="000000"/>
+        </w:rPr>
+        <w:t xml:space="preserve">            &lt;boolProp name="XPath.whitespace"&gt;false&lt;/boolProp&gt;</w:t>
+      </w:r>
+    </w:p>
+    <w:p>
+      <w:pPr>
+        <w:pStyle w:val="NormalWeb"/>
+        <w:shd w:val="clear" w:color="auto" w:fill="FFFFFF"/>
+        <w:spacing w:after="0"/>
+        <w:rPr>
+          <w:rFonts w:asciiTheme="minorHAnsi" w:hAnsiTheme="minorHAnsi" w:cstheme="minorHAnsi"/>
+          <w:color w:val="000000"/>
+        </w:rPr>
+      </w:pPr>
+      <w:r>
+        <w:rPr>
+          <w:rFonts w:asciiTheme="minorHAnsi" w:hAnsiTheme="minorHAnsi" w:cstheme="minorHAnsi"/>
+          <w:color w:val="000000"/>
+        </w:rPr>
+        <w:t xml:space="preserve">            &lt;boolProp name="XPath.tolerant"&gt;true&lt;/boolProp&gt;</w:t>
+      </w:r>
+    </w:p>
+    <w:p>
+      <w:pPr>
+        <w:pStyle w:val="NormalWeb"/>
+        <w:shd w:val="clear" w:color="auto" w:fill="FFFFFF"/>
+        <w:spacing w:after="0"/>
+        <w:rPr>
+          <w:rFonts w:asciiTheme="minorHAnsi" w:hAnsiTheme="minorHAnsi" w:cstheme="minorHAnsi"/>
+          <w:color w:val="000000"/>
+        </w:rPr>
+      </w:pPr>
+      <w:r>
+        <w:rPr>
+          <w:rFonts w:asciiTheme="minorHAnsi" w:hAnsiTheme="minorHAnsi" w:cstheme="minorHAnsi"/>
+          <w:color w:val="000000"/>
+        </w:rPr>
+        <w:t xml:space="preserve">            &lt;boolProp name="XPath.namespace"&gt;false&lt;/boolProp&gt;</w:t>
+      </w:r>
+    </w:p>
+    <w:p>
+      <w:pPr>
+        <w:pStyle w:val="NormalWeb"/>
+        <w:shd w:val="clear" w:color="auto" w:fill="FFFFFF"/>
+        <w:spacing w:after="0"/>
+        <w:rPr>
+          <w:rFonts w:asciiTheme="minorHAnsi" w:hAnsiTheme="minorHAnsi" w:cstheme="minorHAnsi"/>
+          <w:color w:val="000000"/>
+        </w:rPr>
+      </w:pPr>
+      <w:r>
+        <w:rPr>
+          <w:rFonts w:asciiTheme="minorHAnsi" w:hAnsiTheme="minorHAnsi" w:cstheme="minorHAnsi"/>
+          <w:color w:val="000000"/>
+        </w:rPr>
+        <w:t xml:space="preserve">            &lt;boolProp name="XPath.quiet"&gt;false&lt;/boolProp&gt;</w:t>
+      </w:r>
+    </w:p>
+    <w:p>
+      <w:pPr>
+        <w:pStyle w:val="NormalWeb"/>
+        <w:shd w:val="clear" w:color="auto" w:fill="FFFFFF"/>
+        <w:spacing w:after="0"/>
+        <w:rPr>
+          <w:rFonts w:asciiTheme="minorHAnsi" w:hAnsiTheme="minorHAnsi" w:cstheme="minorHAnsi"/>
+          <w:color w:val="000000"/>
+        </w:rPr>
+      </w:pPr>
+      <w:r>
+        <w:rPr>
+          <w:rFonts w:asciiTheme="minorHAnsi" w:hAnsiTheme="minorHAnsi" w:cstheme="minorHAnsi"/>
+          <w:color w:val="000000"/>
+        </w:rPr>
+        <w:t xml:space="preserve">          &lt;/XPathAssertion&gt;</w:t>
+      </w:r>
+    </w:p>
+    <w:p>
+      <w:pPr>
+        <w:pStyle w:val="NormalWeb"/>
+        <w:shd w:val="clear" w:color="auto" w:fill="FFFFFF"/>
+        <w:spacing w:after="0"/>
+        <w:rPr>
+          <w:rFonts w:asciiTheme="minorHAnsi" w:hAnsiTheme="minorHAnsi" w:cstheme="minorHAnsi"/>
+          <w:color w:val="000000"/>
+        </w:rPr>
+      </w:pPr>
+      <w:r>
+        <w:rPr>
+          <w:rFonts w:asciiTheme="minorHAnsi" w:hAnsiTheme="minorHAnsi" w:cstheme="minorHAnsi"/>
+          <w:color w:val="000000"/>
+        </w:rPr>
+        <w:t xml:space="preserve">          &lt;hashTree/&gt;</w:t>
+      </w:r>
+    </w:p>
+    <w:p>
+      <w:pPr>
+        <w:pStyle w:val="NormalWeb"/>
+        <w:shd w:val="clear" w:color="auto" w:fill="FFFFFF"/>
+        <w:spacing w:after="0"/>
+        <w:rPr>
+          <w:rFonts w:asciiTheme="minorHAnsi" w:hAnsiTheme="minorHAnsi" w:cstheme="minorHAnsi"/>
+          <w:color w:val="000000"/>
+        </w:rPr>
+      </w:pPr>
+      <w:r>
+        <w:rPr>
+          <w:rFonts w:asciiTheme="minorHAnsi" w:hAnsiTheme="minorHAnsi" w:cstheme="minorHAnsi"/>
+          <w:color w:val="000000"/>
+        </w:rPr>
+        <w:lastRenderedPageBreak/>
+        <w:t xml:space="preserve">        &lt;/hashTree&gt;</w:t>
+      </w:r>
+    </w:p>
+    <w:p>
+      <w:pPr>
+        <w:pStyle w:val="NormalWeb"/>
+        <w:shd w:val="clear" w:color="auto" w:fill="FFFFFF"/>
+        <w:spacing w:after="0"/>
+        <w:rPr>
+          <w:rFonts w:asciiTheme="minorHAnsi" w:hAnsiTheme="minorHAnsi" w:cstheme="minorHAnsi"/>
+          <w:color w:val="000000"/>
+        </w:rPr>
+      </w:pPr>
+      <w:r>
+        <w:rPr>
+          <w:rFonts w:asciiTheme="minorHAnsi" w:hAnsiTheme="minorHAnsi" w:cstheme="minorHAnsi"/>
+          <w:color w:val="000000"/>
+        </w:rPr>
+        <w:t xml:space="preserve">        &lt;ResultCollector guiclass="ViewResultsFullVisualizer" testclass="ResultCollector" testname="View Results Tree" enabled="true"&gt;</w:t>
+      </w:r>
+    </w:p>
+    <w:p>
+      <w:pPr>
+        <w:pStyle w:val="NormalWeb"/>
+        <w:shd w:val="clear" w:color="auto" w:fill="FFFFFF"/>
+        <w:spacing w:after="0"/>
+        <w:rPr>
+          <w:rFonts w:asciiTheme="minorHAnsi" w:hAnsiTheme="minorHAnsi" w:cstheme="minorHAnsi"/>
+          <w:color w:val="000000"/>
+        </w:rPr>
+      </w:pPr>
+      <w:r>
+        <w:rPr>
+          <w:rFonts w:asciiTheme="minorHAnsi" w:hAnsiTheme="minorHAnsi" w:cstheme="minorHAnsi"/>
+          <w:color w:val="000000"/>
+        </w:rPr>
+        <w:t xml:space="preserve">          &lt;boolProp name="ResultCollector.error_logging"&gt;false&lt;/boolProp&gt;</w:t>
+      </w:r>
+    </w:p>
+    <w:p>
+      <w:pPr>
+        <w:pStyle w:val="NormalWeb"/>
+        <w:shd w:val="clear" w:color="auto" w:fill="FFFFFF"/>
+        <w:spacing w:after="0"/>
+        <w:rPr>
+          <w:rFonts w:asciiTheme="minorHAnsi" w:hAnsiTheme="minorHAnsi" w:cstheme="minorHAnsi"/>
+          <w:color w:val="000000"/>
+        </w:rPr>
+      </w:pPr>
+      <w:r>
+        <w:rPr>
+          <w:rFonts w:asciiTheme="minorHAnsi" w:hAnsiTheme="minorHAnsi" w:cstheme="minorHAnsi"/>
+          <w:color w:val="000000"/>
+        </w:rPr>
+        <w:t xml:space="preserve">          &lt;objProp&gt;</w:t>
+      </w:r>
+    </w:p>
+    <w:p>
+      <w:pPr>
+        <w:pStyle w:val="NormalWeb"/>
+        <w:shd w:val="clear" w:color="auto" w:fill="FFFFFF"/>
+        <w:spacing w:after="0"/>
+        <w:rPr>
+          <w:rFonts w:asciiTheme="minorHAnsi" w:hAnsiTheme="minorHAnsi" w:cstheme="minorHAnsi"/>
+          <w:color w:val="000000"/>
+        </w:rPr>
+      </w:pPr>
+      <w:r>
+        <w:rPr>
+          <w:rFonts w:asciiTheme="minorHAnsi" w:hAnsiTheme="minorHAnsi" w:cstheme="minorHAnsi"/>
+          <w:color w:val="000000"/>
+        </w:rPr>
+        <w:t xml:space="preserve">            &lt;name&gt;saveConfig&lt;/name&gt;</w:t>
+      </w:r>
+    </w:p>
+    <w:p>
+      <w:pPr>
+        <w:pStyle w:val="NormalWeb"/>
+        <w:shd w:val="clear" w:color="auto" w:fill="FFFFFF"/>
+        <w:spacing w:after="0"/>
+        <w:rPr>
+          <w:rFonts w:asciiTheme="minorHAnsi" w:hAnsiTheme="minorHAnsi" w:cstheme="minorHAnsi"/>
+          <w:color w:val="000000"/>
+        </w:rPr>
+      </w:pPr>
+      <w:r>
+        <w:rPr>
+          <w:rFonts w:asciiTheme="minorHAnsi" w:hAnsiTheme="minorHAnsi" w:cstheme="minorHAnsi"/>
+          <w:color w:val="000000"/>
+        </w:rPr>
+        <w:t xml:space="preserve">            &lt;value class="SampleSaveConfiguration"&gt;</w:t>
+      </w:r>
+    </w:p>
+    <w:p>
+      <w:pPr>
+        <w:pStyle w:val="NormalWeb"/>
+        <w:shd w:val="clear" w:color="auto" w:fill="FFFFFF"/>
+        <w:spacing w:after="0"/>
+        <w:rPr>
+          <w:rFonts w:asciiTheme="minorHAnsi" w:hAnsiTheme="minorHAnsi" w:cstheme="minorHAnsi"/>
+          <w:color w:val="000000"/>
+        </w:rPr>
+      </w:pPr>
+      <w:r>
+        <w:rPr>
+          <w:rFonts w:asciiTheme="minorHAnsi" w:hAnsiTheme="minorHAnsi" w:cstheme="minorHAnsi"/>
+          <w:color w:val="000000"/>
+        </w:rPr>
+        <w:t xml:space="preserve">              &lt;time&gt;true&lt;/time&gt;</w:t>
+      </w:r>
+    </w:p>
+    <w:p>
+      <w:pPr>
+        <w:pStyle w:val="NormalWeb"/>
+        <w:shd w:val="clear" w:color="auto" w:fill="FFFFFF"/>
+        <w:spacing w:after="0"/>
+        <w:rPr>
+          <w:rFonts w:asciiTheme="minorHAnsi" w:hAnsiTheme="minorHAnsi" w:cstheme="minorHAnsi"/>
+          <w:color w:val="000000"/>
+        </w:rPr>
+      </w:pPr>
+      <w:r>
+        <w:rPr>
+          <w:rFonts w:asciiTheme="minorHAnsi" w:hAnsiTheme="minorHAnsi" w:cstheme="minorHAnsi"/>
+          <w:color w:val="000000"/>
+        </w:rPr>
+        <w:t xml:space="preserve">              &lt;latency&gt;true&lt;/latency&gt;</w:t>
+      </w:r>
+    </w:p>
+    <w:p>
+      <w:pPr>
+        <w:pStyle w:val="NormalWeb"/>
+        <w:shd w:val="clear" w:color="auto" w:fill="FFFFFF"/>
+        <w:spacing w:after="0"/>
+        <w:rPr>
+          <w:rFonts w:asciiTheme="minorHAnsi" w:hAnsiTheme="minorHAnsi" w:cstheme="minorHAnsi"/>
+          <w:color w:val="000000"/>
+        </w:rPr>
+      </w:pPr>
+      <w:r>
+        <w:rPr>
+          <w:rFonts w:asciiTheme="minorHAnsi" w:hAnsiTheme="minorHAnsi" w:cstheme="minorHAnsi"/>
+          <w:color w:val="000000"/>
+        </w:rPr>
+        <w:t xml:space="preserve">              &lt;timestamp&gt;true&lt;/timestamp&gt;</w:t>
+      </w:r>
+    </w:p>
+    <w:p>
+      <w:pPr>
+        <w:pStyle w:val="NormalWeb"/>
+        <w:shd w:val="clear" w:color="auto" w:fill="FFFFFF"/>
+        <w:spacing w:after="0"/>
+        <w:rPr>
+          <w:rFonts w:asciiTheme="minorHAnsi" w:hAnsiTheme="minorHAnsi" w:cstheme="minorHAnsi"/>
+          <w:color w:val="000000"/>
+        </w:rPr>
+      </w:pPr>
+      <w:r>
+        <w:rPr>
+          <w:rFonts w:asciiTheme="minorHAnsi" w:hAnsiTheme="minorHAnsi" w:cstheme="minorHAnsi"/>
+          <w:color w:val="000000"/>
+        </w:rPr>
+        <w:t xml:space="preserve">              &lt;success&gt;true&lt;/success&gt;</w:t>
+      </w:r>
+    </w:p>
+    <w:p>
+      <w:pPr>
+        <w:pStyle w:val="NormalWeb"/>
+        <w:shd w:val="clear" w:color="auto" w:fill="FFFFFF"/>
+        <w:spacing w:after="0"/>
+        <w:rPr>
+          <w:rFonts w:asciiTheme="minorHAnsi" w:hAnsiTheme="minorHAnsi" w:cstheme="minorHAnsi"/>
+          <w:color w:val="000000"/>
+        </w:rPr>
+      </w:pPr>
+      <w:r>
+        <w:rPr>
+          <w:rFonts w:asciiTheme="minorHAnsi" w:hAnsiTheme="minorHAnsi" w:cstheme="minorHAnsi"/>
+          <w:color w:val="000000"/>
+        </w:rPr>
+        <w:t xml:space="preserve">              &lt;label&gt;true&lt;/label&gt;</w:t>
+      </w:r>
+    </w:p>
+    <w:p>
+      <w:pPr>
+        <w:pStyle w:val="NormalWeb"/>
+        <w:shd w:val="clear" w:color="auto" w:fill="FFFFFF"/>
+        <w:spacing w:after="0"/>
+        <w:rPr>
+          <w:rFonts w:asciiTheme="minorHAnsi" w:hAnsiTheme="minorHAnsi" w:cstheme="minorHAnsi"/>
+          <w:color w:val="000000"/>
+        </w:rPr>
+      </w:pPr>
+      <w:r>
+        <w:rPr>
+          <w:rFonts w:asciiTheme="minorHAnsi" w:hAnsiTheme="minorHAnsi" w:cstheme="minorHAnsi"/>
+          <w:color w:val="000000"/>
+        </w:rPr>
+        <w:t xml:space="preserve">              &lt;code&gt;true&lt;/code&gt;</w:t>
+      </w:r>
+    </w:p>
+    <w:p>
+      <w:pPr>
+        <w:pStyle w:val="NormalWeb"/>
+        <w:shd w:val="clear" w:color="auto" w:fill="FFFFFF"/>
+        <w:spacing w:after="0"/>
+        <w:rPr>
+          <w:rFonts w:asciiTheme="minorHAnsi" w:hAnsiTheme="minorHAnsi" w:cstheme="minorHAnsi"/>
+          <w:color w:val="000000"/>
+        </w:rPr>
+      </w:pPr>
+      <w:r>
+        <w:rPr>
+          <w:rFonts w:asciiTheme="minorHAnsi" w:hAnsiTheme="minorHAnsi" w:cstheme="minorHAnsi"/>
+          <w:color w:val="000000"/>
+        </w:rPr>
+        <w:t xml:space="preserve">              &lt;message&gt;true&lt;/message&gt;</w:t>
+      </w:r>
+    </w:p>
+    <w:p>
+      <w:pPr>
+        <w:pStyle w:val="NormalWeb"/>
+        <w:shd w:val="clear" w:color="auto" w:fill="FFFFFF"/>
+        <w:spacing w:after="0"/>
+        <w:rPr>
+          <w:rFonts w:asciiTheme="minorHAnsi" w:hAnsiTheme="minorHAnsi" w:cstheme="minorHAnsi"/>
+          <w:color w:val="000000"/>
+        </w:rPr>
+      </w:pPr>
+      <w:r>
+        <w:rPr>
+          <w:rFonts w:asciiTheme="minorHAnsi" w:hAnsiTheme="minorHAnsi" w:cstheme="minorHAnsi"/>
+          <w:color w:val="000000"/>
+        </w:rPr>
+        <w:t xml:space="preserve">              &lt;threadName&gt;true&lt;/threadName&gt;</w:t>
+      </w:r>
+    </w:p>
+    <w:p>
+      <w:pPr>
+        <w:pStyle w:val="NormalWeb"/>
+        <w:shd w:val="clear" w:color="auto" w:fill="FFFFFF"/>
+        <w:spacing w:after="0"/>
+        <w:rPr>
+          <w:rFonts w:asciiTheme="minorHAnsi" w:hAnsiTheme="minorHAnsi" w:cstheme="minorHAnsi"/>
+          <w:color w:val="000000"/>
+        </w:rPr>
+      </w:pPr>
+      <w:r>
+        <w:rPr>
+          <w:rFonts w:asciiTheme="minorHAnsi" w:hAnsiTheme="minorHAnsi" w:cstheme="minorHAnsi"/>
+          <w:color w:val="000000"/>
+        </w:rPr>
+        <w:t xml:space="preserve">              &lt;dataType&gt;true&lt;/dataType&gt;</w:t>
+      </w:r>
+    </w:p>
+    <w:p>
+      <w:pPr>
+        <w:pStyle w:val="NormalWeb"/>
+        <w:shd w:val="clear" w:color="auto" w:fill="FFFFFF"/>
+        <w:spacing w:after="0"/>
+        <w:rPr>
+          <w:rFonts w:asciiTheme="minorHAnsi" w:hAnsiTheme="minorHAnsi" w:cstheme="minorHAnsi"/>
+          <w:color w:val="000000"/>
+        </w:rPr>
+      </w:pPr>
+      <w:r>
+        <w:rPr>
+          <w:rFonts w:asciiTheme="minorHAnsi" w:hAnsiTheme="minorHAnsi" w:cstheme="minorHAnsi"/>
+          <w:color w:val="000000"/>
+        </w:rPr>
+        <w:t xml:space="preserve">              &lt;encoding&gt;false&lt;/encoding&gt;</w:t>
+      </w:r>
+    </w:p>
+    <w:p>
+      <w:pPr>
+        <w:pStyle w:val="NormalWeb"/>
+        <w:shd w:val="clear" w:color="auto" w:fill="FFFFFF"/>
+        <w:spacing w:after="0"/>
+        <w:rPr>
+          <w:rFonts w:asciiTheme="minorHAnsi" w:hAnsiTheme="minorHAnsi" w:cstheme="minorHAnsi"/>
+          <w:color w:val="000000"/>
+        </w:rPr>
+      </w:pPr>
+      <w:r>
+        <w:rPr>
+          <w:rFonts w:asciiTheme="minorHAnsi" w:hAnsiTheme="minorHAnsi" w:cstheme="minorHAnsi"/>
+          <w:color w:val="000000"/>
+        </w:rPr>
+        <w:t xml:space="preserve">              &lt;assertions&gt;true&lt;/assertions&gt;</w:t>
+      </w:r>
+    </w:p>
+    <w:p>
+      <w:pPr>
+        <w:pStyle w:val="NormalWeb"/>
+        <w:shd w:val="clear" w:color="auto" w:fill="FFFFFF"/>
+        <w:spacing w:after="0"/>
+        <w:rPr>
+          <w:rFonts w:asciiTheme="minorHAnsi" w:hAnsiTheme="minorHAnsi" w:cstheme="minorHAnsi"/>
+          <w:color w:val="000000"/>
+        </w:rPr>
+      </w:pPr>
+      <w:r>
+        <w:rPr>
+          <w:rFonts w:asciiTheme="minorHAnsi" w:hAnsiTheme="minorHAnsi" w:cstheme="minorHAnsi"/>
+          <w:color w:val="000000"/>
+        </w:rPr>
+        <w:t xml:space="preserve">              &lt;subresults&gt;true&lt;/subresults&gt;</w:t>
+      </w:r>
+    </w:p>
+    <w:p>
+      <w:pPr>
+        <w:pStyle w:val="NormalWeb"/>
+        <w:shd w:val="clear" w:color="auto" w:fill="FFFFFF"/>
+        <w:spacing w:after="0"/>
+        <w:rPr>
+          <w:rFonts w:asciiTheme="minorHAnsi" w:hAnsiTheme="minorHAnsi" w:cstheme="minorHAnsi"/>
+          <w:color w:val="000000"/>
+        </w:rPr>
+      </w:pPr>
+      <w:r>
+        <w:rPr>
+          <w:rFonts w:asciiTheme="minorHAnsi" w:hAnsiTheme="minorHAnsi" w:cstheme="minorHAnsi"/>
+          <w:color w:val="000000"/>
+        </w:rPr>
+        <w:t xml:space="preserve">              &lt;responseData&gt;false&lt;/responseData&gt;</w:t>
+      </w:r>
+    </w:p>
+    <w:p>
+      <w:pPr>
+        <w:pStyle w:val="NormalWeb"/>
+        <w:shd w:val="clear" w:color="auto" w:fill="FFFFFF"/>
+        <w:spacing w:after="0"/>
+        <w:rPr>
+          <w:rFonts w:asciiTheme="minorHAnsi" w:hAnsiTheme="minorHAnsi" w:cstheme="minorHAnsi"/>
+          <w:color w:val="000000"/>
+        </w:rPr>
+      </w:pPr>
+      <w:r>
+        <w:rPr>
+          <w:rFonts w:asciiTheme="minorHAnsi" w:hAnsiTheme="minorHAnsi" w:cstheme="minorHAnsi"/>
+          <w:color w:val="000000"/>
+        </w:rPr>
+        <w:t xml:space="preserve">              &lt;samplerData&gt;false&lt;/samplerData&gt;</w:t>
+      </w:r>
+    </w:p>
+    <w:p>
+      <w:pPr>
+        <w:pStyle w:val="NormalWeb"/>
+        <w:shd w:val="clear" w:color="auto" w:fill="FFFFFF"/>
+        <w:spacing w:after="0"/>
+        <w:rPr>
+          <w:rFonts w:asciiTheme="minorHAnsi" w:hAnsiTheme="minorHAnsi" w:cstheme="minorHAnsi"/>
+          <w:color w:val="000000"/>
+        </w:rPr>
+      </w:pPr>
+      <w:r>
+        <w:rPr>
+          <w:rFonts w:asciiTheme="minorHAnsi" w:hAnsiTheme="minorHAnsi" w:cstheme="minorHAnsi"/>
+          <w:color w:val="000000"/>
+        </w:rPr>
+        <w:t xml:space="preserve">              &lt;xml&gt;false&lt;/xml&gt;</w:t>
+      </w:r>
+    </w:p>
+    <w:p>
+      <w:pPr>
+        <w:pStyle w:val="NormalWeb"/>
+        <w:shd w:val="clear" w:color="auto" w:fill="FFFFFF"/>
+        <w:spacing w:after="0"/>
+        <w:rPr>
+          <w:rFonts w:asciiTheme="minorHAnsi" w:hAnsiTheme="minorHAnsi" w:cstheme="minorHAnsi"/>
+          <w:color w:val="000000"/>
+        </w:rPr>
+      </w:pPr>
+      <w:r>
+        <w:rPr>
+          <w:rFonts w:asciiTheme="minorHAnsi" w:hAnsiTheme="minorHAnsi" w:cstheme="minorHAnsi"/>
+          <w:color w:val="000000"/>
+        </w:rPr>
+        <w:t xml:space="preserve">              &lt;fieldNames&gt;true&lt;/fieldNames&gt;</w:t>
+      </w:r>
+    </w:p>
+    <w:p>
+      <w:pPr>
+        <w:pStyle w:val="NormalWeb"/>
+        <w:shd w:val="clear" w:color="auto" w:fill="FFFFFF"/>
+        <w:spacing w:after="0"/>
+        <w:rPr>
+          <w:rFonts w:asciiTheme="minorHAnsi" w:hAnsiTheme="minorHAnsi" w:cstheme="minorHAnsi"/>
+          <w:color w:val="000000"/>
+        </w:rPr>
+      </w:pPr>
+      <w:r>
+        <w:rPr>
+          <w:rFonts w:asciiTheme="minorHAnsi" w:hAnsiTheme="minorHAnsi" w:cstheme="minorHAnsi"/>
+          <w:color w:val="000000"/>
+        </w:rPr>
+        <w:lastRenderedPageBreak/>
+        <w:t xml:space="preserve">              &lt;responseHeaders&gt;false&lt;/responseHeaders&gt;</w:t>
+      </w:r>
+    </w:p>
+    <w:p>
+      <w:pPr>
+        <w:pStyle w:val="NormalWeb"/>
+        <w:shd w:val="clear" w:color="auto" w:fill="FFFFFF"/>
+        <w:spacing w:after="0"/>
+        <w:rPr>
+          <w:rFonts w:asciiTheme="minorHAnsi" w:hAnsiTheme="minorHAnsi" w:cstheme="minorHAnsi"/>
+          <w:color w:val="000000"/>
+        </w:rPr>
+      </w:pPr>
+      <w:r>
+        <w:rPr>
+          <w:rFonts w:asciiTheme="minorHAnsi" w:hAnsiTheme="minorHAnsi" w:cstheme="minorHAnsi"/>
+          <w:color w:val="000000"/>
+        </w:rPr>
+        <w:t xml:space="preserve">              &lt;requestHeaders&gt;false&lt;/requestHeaders&gt;</w:t>
+      </w:r>
+    </w:p>
+    <w:p>
+      <w:pPr>
+        <w:pStyle w:val="NormalWeb"/>
+        <w:shd w:val="clear" w:color="auto" w:fill="FFFFFF"/>
+        <w:spacing w:after="0"/>
+        <w:rPr>
+          <w:rFonts w:asciiTheme="minorHAnsi" w:hAnsiTheme="minorHAnsi" w:cstheme="minorHAnsi"/>
+          <w:color w:val="000000"/>
+        </w:rPr>
+      </w:pPr>
+      <w:r>
+        <w:rPr>
+          <w:rFonts w:asciiTheme="minorHAnsi" w:hAnsiTheme="minorHAnsi" w:cstheme="minorHAnsi"/>
+          <w:color w:val="000000"/>
+        </w:rPr>
+        <w:t xml:space="preserve">              &lt;responseDataOnError&gt;false&lt;/responseDataOnError&gt;</w:t>
+      </w:r>
+    </w:p>
+    <w:p>
+      <w:pPr>
+        <w:pStyle w:val="NormalWeb"/>
+        <w:shd w:val="clear" w:color="auto" w:fill="FFFFFF"/>
+        <w:spacing w:after="0"/>
+        <w:rPr>
+          <w:rFonts w:asciiTheme="minorHAnsi" w:hAnsiTheme="minorHAnsi" w:cstheme="minorHAnsi"/>
+          <w:color w:val="000000"/>
+        </w:rPr>
+      </w:pPr>
+      <w:r>
+        <w:rPr>
+          <w:rFonts w:asciiTheme="minorHAnsi" w:hAnsiTheme="minorHAnsi" w:cstheme="minorHAnsi"/>
+          <w:color w:val="000000"/>
+        </w:rPr>
+        <w:t xml:space="preserve">              &lt;saveAssertionResultsFailureMessage&gt;true&lt;/saveAssertionResultsFailureMessage&gt;</w:t>
+      </w:r>
+    </w:p>
+    <w:p>
+      <w:pPr>
+        <w:pStyle w:val="NormalWeb"/>
+        <w:shd w:val="clear" w:color="auto" w:fill="FFFFFF"/>
+        <w:spacing w:after="0"/>
+        <w:rPr>
+          <w:rFonts w:asciiTheme="minorHAnsi" w:hAnsiTheme="minorHAnsi" w:cstheme="minorHAnsi"/>
+          <w:color w:val="000000"/>
+        </w:rPr>
+      </w:pPr>
+      <w:r>
+        <w:rPr>
+          <w:rFonts w:asciiTheme="minorHAnsi" w:hAnsiTheme="minorHAnsi" w:cstheme="minorHAnsi"/>
+          <w:color w:val="000000"/>
+        </w:rPr>
+        <w:t xml:space="preserve">              &lt;assertionsResultsToSave&gt;0&lt;/assertionsResultsToSave&gt;</w:t>
+      </w:r>
+    </w:p>
+    <w:p>
+      <w:pPr>
+        <w:pStyle w:val="NormalWeb"/>
+        <w:shd w:val="clear" w:color="auto" w:fill="FFFFFF"/>
+        <w:spacing w:after="0"/>
+        <w:rPr>
+          <w:rFonts w:asciiTheme="minorHAnsi" w:hAnsiTheme="minorHAnsi" w:cstheme="minorHAnsi"/>
+          <w:color w:val="000000"/>
+        </w:rPr>
+      </w:pPr>
+      <w:r>
+        <w:rPr>
+          <w:rFonts w:asciiTheme="minorHAnsi" w:hAnsiTheme="minorHAnsi" w:cstheme="minorHAnsi"/>
+          <w:color w:val="000000"/>
+        </w:rPr>
+        <w:t xml:space="preserve">              &lt;bytes&gt;true&lt;/bytes&gt;</w:t>
+      </w:r>
+    </w:p>
+    <w:p>
+      <w:pPr>
+        <w:pStyle w:val="NormalWeb"/>
+        <w:shd w:val="clear" w:color="auto" w:fill="FFFFFF"/>
+        <w:spacing w:after="0"/>
+        <w:rPr>
+          <w:rFonts w:asciiTheme="minorHAnsi" w:hAnsiTheme="minorHAnsi" w:cstheme="minorHAnsi"/>
+          <w:color w:val="000000"/>
+        </w:rPr>
+      </w:pPr>
+      <w:r>
+        <w:rPr>
+          <w:rFonts w:asciiTheme="minorHAnsi" w:hAnsiTheme="minorHAnsi" w:cstheme="minorHAnsi"/>
+          <w:color w:val="000000"/>
+        </w:rPr>
+        <w:t xml:space="preserve">              &lt;sentBytes&gt;true&lt;/sentBytes&gt;</w:t>
+      </w:r>
+    </w:p>
+    <w:p>
+      <w:pPr>
+        <w:pStyle w:val="NormalWeb"/>
+        <w:shd w:val="clear" w:color="auto" w:fill="FFFFFF"/>
+        <w:spacing w:after="0"/>
+        <w:rPr>
+          <w:rFonts w:asciiTheme="minorHAnsi" w:hAnsiTheme="minorHAnsi" w:cstheme="minorHAnsi"/>
+          <w:color w:val="000000"/>
+        </w:rPr>
+      </w:pPr>
+      <w:r>
+        <w:rPr>
+          <w:rFonts w:asciiTheme="minorHAnsi" w:hAnsiTheme="minorHAnsi" w:cstheme="minorHAnsi"/>
+          <w:color w:val="000000"/>
+        </w:rPr>
+        <w:t xml:space="preserve">              &lt;url&gt;true&lt;/url&gt;</w:t>
+      </w:r>
+    </w:p>
+    <w:p>
+      <w:pPr>
+        <w:pStyle w:val="NormalWeb"/>
+        <w:shd w:val="clear" w:color="auto" w:fill="FFFFFF"/>
+        <w:spacing w:after="0"/>
+        <w:rPr>
+          <w:rFonts w:asciiTheme="minorHAnsi" w:hAnsiTheme="minorHAnsi" w:cstheme="minorHAnsi"/>
+          <w:color w:val="000000"/>
+        </w:rPr>
+      </w:pPr>
+      <w:r>
+        <w:rPr>
+          <w:rFonts w:asciiTheme="minorHAnsi" w:hAnsiTheme="minorHAnsi" w:cstheme="minorHAnsi"/>
+          <w:color w:val="000000"/>
+        </w:rPr>
+        <w:t xml:space="preserve">              &lt;threadCounts&gt;true&lt;/threadCounts&gt;</w:t>
+      </w:r>
+    </w:p>
+    <w:p>
+      <w:pPr>
+        <w:pStyle w:val="NormalWeb"/>
+        <w:shd w:val="clear" w:color="auto" w:fill="FFFFFF"/>
+        <w:spacing w:after="0"/>
+        <w:rPr>
+          <w:rFonts w:asciiTheme="minorHAnsi" w:hAnsiTheme="minorHAnsi" w:cstheme="minorHAnsi"/>
+          <w:color w:val="000000"/>
+        </w:rPr>
+      </w:pPr>
+      <w:r>
+        <w:rPr>
+          <w:rFonts w:asciiTheme="minorHAnsi" w:hAnsiTheme="minorHAnsi" w:cstheme="minorHAnsi"/>
+          <w:color w:val="000000"/>
+        </w:rPr>
+        <w:t xml:space="preserve">              &lt;idleTime&gt;true&lt;/idleTime&gt;</w:t>
+      </w:r>
+    </w:p>
+    <w:p>
+      <w:pPr>
+        <w:pStyle w:val="NormalWeb"/>
+        <w:shd w:val="clear" w:color="auto" w:fill="FFFFFF"/>
+        <w:spacing w:after="0"/>
+        <w:rPr>
+          <w:rFonts w:asciiTheme="minorHAnsi" w:hAnsiTheme="minorHAnsi" w:cstheme="minorHAnsi"/>
+          <w:color w:val="000000"/>
+        </w:rPr>
+      </w:pPr>
+      <w:r>
+        <w:rPr>
+          <w:rFonts w:asciiTheme="minorHAnsi" w:hAnsiTheme="minorHAnsi" w:cstheme="minorHAnsi"/>
+          <w:color w:val="000000"/>
+        </w:rPr>
+        <w:t xml:space="preserve">              &lt;connectTime&gt;true&lt;/connectTime&gt;</w:t>
+      </w:r>
+    </w:p>
+    <w:p>
+      <w:pPr>
+        <w:pStyle w:val="NormalWeb"/>
+        <w:shd w:val="clear" w:color="auto" w:fill="FFFFFF"/>
+        <w:spacing w:after="0"/>
+        <w:rPr>
+          <w:rFonts w:asciiTheme="minorHAnsi" w:hAnsiTheme="minorHAnsi" w:cstheme="minorHAnsi"/>
+          <w:color w:val="000000"/>
+        </w:rPr>
+      </w:pPr>
+      <w:r>
+        <w:rPr>
+          <w:rFonts w:asciiTheme="minorHAnsi" w:hAnsiTheme="minorHAnsi" w:cstheme="minorHAnsi"/>
+          <w:color w:val="000000"/>
+        </w:rPr>
+        <w:t xml:space="preserve">            &lt;/value&gt;</w:t>
+      </w:r>
+    </w:p>
+    <w:p>
+      <w:pPr>
+        <w:pStyle w:val="NormalWeb"/>
+        <w:shd w:val="clear" w:color="auto" w:fill="FFFFFF"/>
+        <w:spacing w:after="0"/>
+        <w:rPr>
+          <w:rFonts w:asciiTheme="minorHAnsi" w:hAnsiTheme="minorHAnsi" w:cstheme="minorHAnsi"/>
+          <w:color w:val="000000"/>
+        </w:rPr>
+      </w:pPr>
+      <w:r>
+        <w:rPr>
+          <w:rFonts w:asciiTheme="minorHAnsi" w:hAnsiTheme="minorHAnsi" w:cstheme="minorHAnsi"/>
+          <w:color w:val="000000"/>
+        </w:rPr>
+        <w:t xml:space="preserve">          &lt;/objProp&gt;</w:t>
+      </w:r>
+    </w:p>
+    <w:p>
+      <w:pPr>
+        <w:pStyle w:val="NormalWeb"/>
+        <w:shd w:val="clear" w:color="auto" w:fill="FFFFFF"/>
+        <w:spacing w:after="0"/>
+        <w:rPr>
+          <w:rFonts w:asciiTheme="minorHAnsi" w:hAnsiTheme="minorHAnsi" w:cstheme="minorHAnsi"/>
+          <w:color w:val="000000"/>
+        </w:rPr>
+      </w:pPr>
+      <w:r>
+        <w:rPr>
+          <w:rFonts w:asciiTheme="minorHAnsi" w:hAnsiTheme="minorHAnsi" w:cstheme="minorHAnsi"/>
+          <w:color w:val="000000"/>
+        </w:rPr>
+        <w:t xml:space="preserve">          &lt;stringProp name="filename"&gt;&lt;/stringProp&gt;</w:t>
+      </w:r>
+    </w:p>
+    <w:p>
+      <w:pPr>
+        <w:pStyle w:val="NormalWeb"/>
+        <w:shd w:val="clear" w:color="auto" w:fill="FFFFFF"/>
+        <w:spacing w:after="0"/>
+        <w:rPr>
+          <w:rFonts w:asciiTheme="minorHAnsi" w:hAnsiTheme="minorHAnsi" w:cstheme="minorHAnsi"/>
+          <w:color w:val="000000"/>
+        </w:rPr>
+      </w:pPr>
+      <w:r>
+        <w:rPr>
+          <w:rFonts w:asciiTheme="minorHAnsi" w:hAnsiTheme="minorHAnsi" w:cstheme="minorHAnsi"/>
+          <w:color w:val="000000"/>
+        </w:rPr>
+        <w:t xml:space="preserve">        &lt;/ResultCollector&gt;</w:t>
+      </w:r>
+    </w:p>
+    <w:p>
+      <w:pPr>
+        <w:pStyle w:val="NormalWeb"/>
+        <w:shd w:val="clear" w:color="auto" w:fill="FFFFFF"/>
+        <w:spacing w:after="0"/>
+        <w:rPr>
+          <w:rFonts w:asciiTheme="minorHAnsi" w:hAnsiTheme="minorHAnsi" w:cstheme="minorHAnsi"/>
+          <w:color w:val="000000"/>
+        </w:rPr>
+      </w:pPr>
+      <w:r>
+        <w:rPr>
+          <w:rFonts w:asciiTheme="minorHAnsi" w:hAnsiTheme="minorHAnsi" w:cstheme="minorHAnsi"/>
+          <w:color w:val="000000"/>
+        </w:rPr>
+        <w:t xml:space="preserve">        &lt;hashTree/&gt;</w:t>
+      </w:r>
+    </w:p>
+    <w:p>
+      <w:pPr>
+        <w:pStyle w:val="NormalWeb"/>
+        <w:shd w:val="clear" w:color="auto" w:fill="FFFFFF"/>
+        <w:spacing w:after="0"/>
+        <w:rPr>
+          <w:rFonts w:asciiTheme="minorHAnsi" w:hAnsiTheme="minorHAnsi" w:cstheme="minorHAnsi"/>
+          <w:color w:val="000000"/>
+        </w:rPr>
+      </w:pPr>
+      <w:r>
+        <w:rPr>
+          <w:rFonts w:asciiTheme="minorHAnsi" w:hAnsiTheme="minorHAnsi" w:cstheme="minorHAnsi"/>
+          <w:color w:val="000000"/>
+        </w:rPr>
+        <w:t xml:space="preserve">      &lt;/hashTree&gt;</w:t>
+      </w:r>
+    </w:p>
+    <w:p>
+      <w:pPr>
+        <w:pStyle w:val="NormalWeb"/>
+        <w:shd w:val="clear" w:color="auto" w:fill="FFFFFF"/>
+        <w:spacing w:after="0"/>
+        <w:rPr>
+          <w:rFonts w:asciiTheme="minorHAnsi" w:hAnsiTheme="minorHAnsi" w:cstheme="minorHAnsi"/>
+          <w:color w:val="000000"/>
+        </w:rPr>
+      </w:pPr>
+      <w:r>
+        <w:rPr>
+          <w:rFonts w:asciiTheme="minorHAnsi" w:hAnsiTheme="minorHAnsi" w:cstheme="minorHAnsi"/>
+          <w:color w:val="000000"/>
+        </w:rPr>
+        <w:t xml:space="preserve">    &lt;/hashTree&gt;</w:t>
+      </w:r>
+    </w:p>
+    <w:p>
+      <w:pPr>
+        <w:pStyle w:val="NormalWeb"/>
+        <w:shd w:val="clear" w:color="auto" w:fill="FFFFFF"/>
+        <w:spacing w:after="0"/>
+        <w:rPr>
+          <w:rFonts w:asciiTheme="minorHAnsi" w:hAnsiTheme="minorHAnsi" w:cstheme="minorHAnsi"/>
+          <w:color w:val="000000"/>
+        </w:rPr>
+      </w:pPr>
+      <w:r>
+        <w:rPr>
+          <w:rFonts w:asciiTheme="minorHAnsi" w:hAnsiTheme="minorHAnsi" w:cstheme="minorHAnsi"/>
+          <w:color w:val="000000"/>
+        </w:rPr>
+        <w:t xml:space="preserve">  &lt;/hashTree&gt;</w:t>
+      </w:r>
+    </w:p>
+    <w:p>
+      <w:pPr>
+        <w:pStyle w:val="NormalWeb"/>
+        <w:shd w:val="clear" w:color="auto" w:fill="FFFFFF"/>
+        <w:spacing w:before="0" w:beforeAutospacing="0" w:after="0" w:afterAutospacing="0"/>
+        <w:rPr>
+          <w:rFonts w:asciiTheme="minorHAnsi" w:hAnsiTheme="minorHAnsi" w:cstheme="minorHAnsi"/>
+          <w:color w:val="000000"/>
+        </w:rPr>
+      </w:pPr>
+      <w:r>
+        <w:rPr>
+          <w:rFonts w:asciiTheme="minorHAnsi" w:hAnsiTheme="minorHAnsi" w:cstheme="minorHAnsi"/>
+          <w:color w:val="000000"/>
+        </w:rPr>
+        <w:t>&lt;/jmeterTestPlan&gt;</w:t>
+      </w:r>
     </w:p>
     <w:p>
       <w:pPr>

</xml_diff>